<commit_message>
day 2 examples and materials
</commit_message>
<xml_diff>
--- a/Java, Spring Boot and React.docx
+++ b/Java, Spring Boot and React.docx
@@ -77,6 +77,9 @@
         <w:ind w:left="0" w:firstLine="0"/>
       </w:pPr>
       <w:r>
+        <w:rPr>
+          <w:noProof/>
+        </w:rPr>
         <w:drawing>
           <wp:inline distT="0" distB="0" distL="0" distR="0" wp14:anchorId="289D04AC" wp14:editId="35E3B924">
             <wp:extent cx="5943600" cy="1677035"/>
@@ -119,7 +122,15 @@
         <w:ind w:left="0" w:firstLine="0"/>
       </w:pPr>
       <w:r>
-        <w:t>Java is a platform independent and object oriented programming language</w:t>
+        <w:t xml:space="preserve">Java is a platform independent and </w:t>
+      </w:r>
+      <w:proofErr w:type="gramStart"/>
+      <w:r>
+        <w:t>object oriented</w:t>
+      </w:r>
+      <w:proofErr w:type="gramEnd"/>
+      <w:r>
+        <w:t xml:space="preserve"> programming language</w:t>
       </w:r>
     </w:p>
     <w:p>
@@ -181,8 +192,25 @@
         <w:ind w:left="0" w:firstLine="0"/>
       </w:pPr>
       <w:r>
-        <w:t>example: com.mahindra [or] com.birstelstone</w:t>
-      </w:r>
+        <w:t xml:space="preserve">example: </w:t>
+      </w:r>
+      <w:proofErr w:type="spellStart"/>
+      <w:proofErr w:type="gramStart"/>
+      <w:r>
+        <w:t>com.mahindra</w:t>
+      </w:r>
+      <w:proofErr w:type="spellEnd"/>
+      <w:proofErr w:type="gramEnd"/>
+      <w:r>
+        <w:t xml:space="preserve"> [or] </w:t>
+      </w:r>
+      <w:proofErr w:type="spellStart"/>
+      <w:proofErr w:type="gramStart"/>
+      <w:r>
+        <w:t>com.birstelstone</w:t>
+      </w:r>
+      <w:proofErr w:type="spellEnd"/>
+      <w:proofErr w:type="gramEnd"/>
     </w:p>
     <w:p>
       <w:pPr>
@@ -529,6 +557,9 @@
         <w:ind w:left="0" w:firstLine="0"/>
       </w:pPr>
       <w:r>
+        <w:rPr>
+          <w:noProof/>
+        </w:rPr>
         <w:lastRenderedPageBreak/>
         <w:drawing>
           <wp:inline distT="0" distB="0" distL="0" distR="0" wp14:anchorId="771CC306" wp14:editId="600D2FC4">
@@ -583,6 +614,9 @@
         <w:ind w:left="0" w:firstLine="0"/>
       </w:pPr>
       <w:r>
+        <w:rPr>
+          <w:noProof/>
+        </w:rPr>
         <w:drawing>
           <wp:inline distT="0" distB="0" distL="0" distR="0" wp14:anchorId="218BC00A" wp14:editId="6CA96349">
             <wp:extent cx="5943600" cy="1543685"/>
@@ -684,6 +718,9 @@
         <w:ind w:left="0" w:firstLine="0"/>
       </w:pPr>
       <w:r>
+        <w:rPr>
+          <w:noProof/>
+        </w:rPr>
         <w:lastRenderedPageBreak/>
         <w:drawing>
           <wp:inline distT="0" distB="0" distL="0" distR="0" wp14:anchorId="5B43AF84" wp14:editId="7D1A3A58">
@@ -746,6 +783,9 @@
         <w:ind w:left="0" w:firstLine="0"/>
       </w:pPr>
       <w:r>
+        <w:rPr>
+          <w:noProof/>
+        </w:rPr>
         <w:drawing>
           <wp:inline distT="0" distB="0" distL="0" distR="0" wp14:anchorId="73537472" wp14:editId="402D2F7E">
             <wp:extent cx="5943600" cy="4813935"/>
@@ -800,6 +840,9 @@
         <w:ind w:left="0" w:firstLine="0"/>
       </w:pPr>
       <w:r>
+        <w:rPr>
+          <w:noProof/>
+        </w:rPr>
         <w:drawing>
           <wp:inline distT="0" distB="0" distL="0" distR="0" wp14:anchorId="3E66985E" wp14:editId="00F014A9">
             <wp:extent cx="5896798" cy="2676899"/>
@@ -860,34 +903,70 @@
       <w:pPr>
         <w:ind w:left="0" w:firstLine="0"/>
       </w:pPr>
-      <w:r>
-        <w:t xml:space="preserve">int[] </w:t>
-      </w:r>
-      <w:r>
-        <w:t>departmentCodes = { 10, 20, 30, 40} ;</w:t>
-      </w:r>
-    </w:p>
-    <w:p>
-      <w:pPr>
-        <w:ind w:left="0" w:firstLine="0"/>
-      </w:pPr>
-      <w:r>
-        <w:t>String[] teams = {“KKR”, “RCB”, “MI”, “CSK”} ;</w:t>
-      </w:r>
-    </w:p>
-    <w:p>
-      <w:pPr>
-        <w:ind w:left="0" w:firstLine="0"/>
-      </w:pPr>
-      <w:r>
-        <w:t>char[] gender = {‘M’, ‘F’, ‘m’, ‘f’}</w:t>
-      </w:r>
-    </w:p>
-    <w:p>
-      <w:pPr>
-        <w:ind w:left="0" w:firstLine="0"/>
-      </w:pPr>
-      <w:r>
+      <w:proofErr w:type="gramStart"/>
+      <w:r>
+        <w:t>int[</w:t>
+      </w:r>
+      <w:proofErr w:type="gramEnd"/>
+      <w:r>
+        <w:t xml:space="preserve">] </w:t>
+      </w:r>
+      <w:r>
+        <w:t xml:space="preserve">departmentCodes = </w:t>
+      </w:r>
+      <w:proofErr w:type="gramStart"/>
+      <w:r>
+        <w:t>{ 10</w:t>
+      </w:r>
+      <w:proofErr w:type="gramEnd"/>
+      <w:r>
+        <w:t>, 20, 30, 40</w:t>
+      </w:r>
+      <w:proofErr w:type="gramStart"/>
+      <w:r>
+        <w:t>} ;</w:t>
+      </w:r>
+      <w:proofErr w:type="gramEnd"/>
+    </w:p>
+    <w:p>
+      <w:pPr>
+        <w:ind w:left="0" w:firstLine="0"/>
+      </w:pPr>
+      <w:proofErr w:type="gramStart"/>
+      <w:r>
+        <w:t>String[</w:t>
+      </w:r>
+      <w:proofErr w:type="gramEnd"/>
+      <w:r>
+        <w:t>] teams = {“KKR”, “RCB”, “MI”, “CSK”</w:t>
+      </w:r>
+      <w:proofErr w:type="gramStart"/>
+      <w:r>
+        <w:t>} ;</w:t>
+      </w:r>
+      <w:proofErr w:type="gramEnd"/>
+    </w:p>
+    <w:p>
+      <w:pPr>
+        <w:ind w:left="0" w:firstLine="0"/>
+      </w:pPr>
+      <w:proofErr w:type="gramStart"/>
+      <w:r>
+        <w:t>char[</w:t>
+      </w:r>
+      <w:proofErr w:type="gramEnd"/>
+      <w:r>
+        <w:t>] gender = {‘M’, ‘F’, ‘m’, ‘f’}</w:t>
+      </w:r>
+    </w:p>
+    <w:p>
+      <w:pPr>
+        <w:ind w:left="0" w:firstLine="0"/>
+      </w:pPr>
+      <w:r>
+        <w:rPr>
+          <w:noProof/>
+        </w:rPr>
         <w:lastRenderedPageBreak/>
         <w:drawing>
           <wp:inline distT="0" distB="0" distL="0" distR="0" wp14:anchorId="52360F07" wp14:editId="25F7FC25">
@@ -942,6 +1021,9 @@
         <w:ind w:left="0" w:firstLine="0"/>
       </w:pPr>
       <w:r>
+        <w:rPr>
+          <w:noProof/>
+        </w:rPr>
         <w:lastRenderedPageBreak/>
         <w:drawing>
           <wp:inline distT="0" distB="0" distL="0" distR="0" wp14:anchorId="53151D52" wp14:editId="6C12AC2D">
@@ -1019,7 +1101,20 @@
       <w:pPr>
         <w:ind w:left="0" w:firstLine="0"/>
       </w:pPr>
-      <w:r>
+    </w:p>
+    <w:p>
+      <w:pPr>
+        <w:ind w:left="0" w:firstLine="0"/>
+      </w:pPr>
+    </w:p>
+    <w:p>
+      <w:pPr>
+        <w:ind w:left="0" w:firstLine="0"/>
+      </w:pPr>
+      <w:r>
+        <w:rPr>
+          <w:noProof/>
+        </w:rPr>
         <w:lastRenderedPageBreak/>
         <w:drawing>
           <wp:inline distT="0" distB="0" distL="0" distR="0" wp14:anchorId="2E6690AB" wp14:editId="5DE441BA">
@@ -1090,6 +1185,9 @@
         <w:ind w:left="0" w:firstLine="0"/>
       </w:pPr>
       <w:r>
+        <w:rPr>
+          <w:noProof/>
+        </w:rPr>
         <w:drawing>
           <wp:inline distT="0" distB="0" distL="0" distR="0" wp14:anchorId="4DB04B20" wp14:editId="34D56F4F">
             <wp:extent cx="5943600" cy="2592705"/>
@@ -1143,6 +1241,9 @@
         <w:ind w:left="0" w:firstLine="0"/>
       </w:pPr>
       <w:r>
+        <w:rPr>
+          <w:noProof/>
+        </w:rPr>
         <w:lastRenderedPageBreak/>
         <w:drawing>
           <wp:inline distT="0" distB="0" distL="0" distR="0" wp14:anchorId="1A3E6237" wp14:editId="664AA694">
@@ -1181,6 +1282,1147 @@
         </w:drawing>
       </w:r>
     </w:p>
+    <w:p>
+      <w:pPr>
+        <w:ind w:left="0" w:firstLine="0"/>
+      </w:pPr>
+      <w:r>
+        <w:rPr>
+          <w:highlight w:val="yellow"/>
+        </w:rPr>
+        <w:t>Classes &amp; Objects</w:t>
+      </w:r>
+    </w:p>
+    <w:p>
+      <w:pPr>
+        <w:ind w:left="0" w:firstLine="0"/>
+      </w:pPr>
+      <w:r>
+        <w:t>Classes are the blueprint of an object and objects are the instances of the classes.</w:t>
+      </w:r>
+    </w:p>
+    <w:p>
+      <w:pPr>
+        <w:ind w:left="0" w:firstLine="0"/>
+      </w:pPr>
+      <w:r>
+        <w:rPr>
+          <w:highlight w:val="yellow"/>
+        </w:rPr>
+        <w:t>What all the members we can write inside the class</w:t>
+      </w:r>
+    </w:p>
+    <w:p>
+      <w:pPr>
+        <w:pStyle w:val="ListParagraph"/>
+        <w:numPr>
+          <w:ilvl w:val="0"/>
+          <w:numId w:val="4"/>
+        </w:numPr>
+      </w:pPr>
+      <w:r>
+        <w:t xml:space="preserve">variables - static &amp; instance </w:t>
+      </w:r>
+    </w:p>
+    <w:p>
+      <w:pPr>
+        <w:pStyle w:val="ListParagraph"/>
+        <w:numPr>
+          <w:ilvl w:val="0"/>
+          <w:numId w:val="4"/>
+        </w:numPr>
+      </w:pPr>
+      <w:r>
+        <w:t>constructors</w:t>
+      </w:r>
+    </w:p>
+    <w:p>
+      <w:pPr>
+        <w:pStyle w:val="ListParagraph"/>
+        <w:numPr>
+          <w:ilvl w:val="0"/>
+          <w:numId w:val="4"/>
+        </w:numPr>
+      </w:pPr>
+      <w:r>
+        <w:t>methods</w:t>
+      </w:r>
+    </w:p>
+    <w:p>
+      <w:pPr>
+        <w:ind w:left="0" w:firstLine="0"/>
+      </w:pPr>
+      <w:r>
+        <w:rPr>
+          <w:highlight w:val="yellow"/>
+        </w:rPr>
+        <w:t>Constructors:</w:t>
+      </w:r>
+      <w:r>
+        <w:t xml:space="preserve"> These are just like methods but their names will be same as the class name and doesn’t have return types</w:t>
+      </w:r>
+    </w:p>
+    <w:p>
+      <w:pPr>
+        <w:pStyle w:val="ListParagraph"/>
+        <w:numPr>
+          <w:ilvl w:val="0"/>
+          <w:numId w:val="5"/>
+        </w:numPr>
+      </w:pPr>
+      <w:r>
+        <w:t>Constructors are called when you create objects</w:t>
+      </w:r>
+    </w:p>
+    <w:p>
+      <w:pPr>
+        <w:pStyle w:val="ListParagraph"/>
+        <w:numPr>
+          <w:ilvl w:val="0"/>
+          <w:numId w:val="5"/>
+        </w:numPr>
+      </w:pPr>
+      <w:r>
+        <w:t>You can write more than one constructor inside the class - it means you can overload it</w:t>
+      </w:r>
+    </w:p>
+    <w:p>
+      <w:pPr>
+        <w:pStyle w:val="ListParagraph"/>
+        <w:numPr>
+          <w:ilvl w:val="0"/>
+          <w:numId w:val="5"/>
+        </w:numPr>
+      </w:pPr>
+      <w:r>
+        <w:t xml:space="preserve">By </w:t>
+      </w:r>
+      <w:proofErr w:type="gramStart"/>
+      <w:r>
+        <w:t>default</w:t>
+      </w:r>
+      <w:proofErr w:type="gramEnd"/>
+      <w:r>
+        <w:t xml:space="preserve"> a class gets a default constructor if there’s no constructor inside the class, however if you provide the constructor then default constructor is not created</w:t>
+      </w:r>
+    </w:p>
+    <w:p>
+      <w:pPr>
+        <w:ind w:left="0" w:firstLine="0"/>
+      </w:pPr>
+    </w:p>
+    <w:p>
+      <w:pPr>
+        <w:ind w:left="0" w:firstLine="0"/>
+      </w:pPr>
+    </w:p>
+    <w:p>
+      <w:pPr>
+        <w:ind w:left="0" w:firstLine="0"/>
+      </w:pPr>
+      <w:r>
+        <w:rPr>
+          <w:highlight w:val="yellow"/>
+        </w:rPr>
+        <w:t>User.java</w:t>
+      </w:r>
+    </w:p>
+    <w:p>
+      <w:pPr>
+        <w:ind w:left="0" w:firstLine="0"/>
+      </w:pPr>
+      <w:r>
+        <w:lastRenderedPageBreak/>
+        <w:drawing>
+          <wp:inline distT="0" distB="0" distL="0" distR="0" wp14:anchorId="0BEB6932" wp14:editId="7A938875">
+            <wp:extent cx="5943600" cy="4582160"/>
+            <wp:effectExtent l="0" t="0" r="0" b="8890"/>
+            <wp:docPr id="1564251876" name="Picture 1"/>
+            <wp:cNvGraphicFramePr>
+              <a:graphicFrameLocks xmlns:a="http://schemas.openxmlformats.org/drawingml/2006/main" noChangeAspect="1"/>
+            </wp:cNvGraphicFramePr>
+            <a:graphic xmlns:a="http://schemas.openxmlformats.org/drawingml/2006/main">
+              <a:graphicData uri="http://schemas.openxmlformats.org/drawingml/2006/picture">
+                <pic:pic xmlns:pic="http://schemas.openxmlformats.org/drawingml/2006/picture">
+                  <pic:nvPicPr>
+                    <pic:cNvPr id="1564251876" name=""/>
+                    <pic:cNvPicPr/>
+                  </pic:nvPicPr>
+                  <pic:blipFill>
+                    <a:blip r:embed="rId16"/>
+                    <a:stretch>
+                      <a:fillRect/>
+                    </a:stretch>
+                  </pic:blipFill>
+                  <pic:spPr>
+                    <a:xfrm>
+                      <a:off x="0" y="0"/>
+                      <a:ext cx="5943600" cy="4582160"/>
+                    </a:xfrm>
+                    <a:prstGeom prst="rect">
+                      <a:avLst/>
+                    </a:prstGeom>
+                  </pic:spPr>
+                </pic:pic>
+              </a:graphicData>
+            </a:graphic>
+          </wp:inline>
+        </w:drawing>
+      </w:r>
+    </w:p>
+    <w:p>
+      <w:pPr>
+        <w:ind w:left="0" w:firstLine="0"/>
+      </w:pPr>
+      <w:r>
+        <w:rPr>
+          <w:highlight w:val="yellow"/>
+        </w:rPr>
+        <w:t>TestUser.java</w:t>
+      </w:r>
+    </w:p>
+    <w:p>
+      <w:pPr>
+        <w:ind w:left="0" w:firstLine="0"/>
+      </w:pPr>
+      <w:r>
+        <w:drawing>
+          <wp:inline distT="0" distB="0" distL="0" distR="0" wp14:anchorId="7858BC0B" wp14:editId="35058243">
+            <wp:extent cx="5943600" cy="2396490"/>
+            <wp:effectExtent l="0" t="0" r="0" b="3810"/>
+            <wp:docPr id="2092314958" name="Picture 1"/>
+            <wp:cNvGraphicFramePr>
+              <a:graphicFrameLocks xmlns:a="http://schemas.openxmlformats.org/drawingml/2006/main" noChangeAspect="1"/>
+            </wp:cNvGraphicFramePr>
+            <a:graphic xmlns:a="http://schemas.openxmlformats.org/drawingml/2006/main">
+              <a:graphicData uri="http://schemas.openxmlformats.org/drawingml/2006/picture">
+                <pic:pic xmlns:pic="http://schemas.openxmlformats.org/drawingml/2006/picture">
+                  <pic:nvPicPr>
+                    <pic:cNvPr id="2092314958" name=""/>
+                    <pic:cNvPicPr/>
+                  </pic:nvPicPr>
+                  <pic:blipFill>
+                    <a:blip r:embed="rId17"/>
+                    <a:stretch>
+                      <a:fillRect/>
+                    </a:stretch>
+                  </pic:blipFill>
+                  <pic:spPr>
+                    <a:xfrm>
+                      <a:off x="0" y="0"/>
+                      <a:ext cx="5943600" cy="2396490"/>
+                    </a:xfrm>
+                    <a:prstGeom prst="rect">
+                      <a:avLst/>
+                    </a:prstGeom>
+                  </pic:spPr>
+                </pic:pic>
+              </a:graphicData>
+            </a:graphic>
+          </wp:inline>
+        </w:drawing>
+      </w:r>
+    </w:p>
+    <w:p>
+      <w:pPr>
+        <w:ind w:left="0" w:firstLine="0"/>
+      </w:pPr>
+      <w:r>
+        <w:rPr>
+          <w:highlight w:val="yellow"/>
+        </w:rPr>
+        <w:t>Output:</w:t>
+      </w:r>
+    </w:p>
+    <w:p>
+      <w:pPr>
+        <w:ind w:left="0" w:firstLine="0"/>
+      </w:pPr>
+      <w:r>
+        <w:lastRenderedPageBreak/>
+        <w:drawing>
+          <wp:inline distT="0" distB="0" distL="0" distR="0" wp14:anchorId="5127AEAE" wp14:editId="7A6535C7">
+            <wp:extent cx="2553056" cy="1905266"/>
+            <wp:effectExtent l="0" t="0" r="0" b="0"/>
+            <wp:docPr id="2002961827" name="Picture 1"/>
+            <wp:cNvGraphicFramePr>
+              <a:graphicFrameLocks xmlns:a="http://schemas.openxmlformats.org/drawingml/2006/main" noChangeAspect="1"/>
+            </wp:cNvGraphicFramePr>
+            <a:graphic xmlns:a="http://schemas.openxmlformats.org/drawingml/2006/main">
+              <a:graphicData uri="http://schemas.openxmlformats.org/drawingml/2006/picture">
+                <pic:pic xmlns:pic="http://schemas.openxmlformats.org/drawingml/2006/picture">
+                  <pic:nvPicPr>
+                    <pic:cNvPr id="2002961827" name=""/>
+                    <pic:cNvPicPr/>
+                  </pic:nvPicPr>
+                  <pic:blipFill>
+                    <a:blip r:embed="rId18"/>
+                    <a:stretch>
+                      <a:fillRect/>
+                    </a:stretch>
+                  </pic:blipFill>
+                  <pic:spPr>
+                    <a:xfrm>
+                      <a:off x="0" y="0"/>
+                      <a:ext cx="2553056" cy="1905266"/>
+                    </a:xfrm>
+                    <a:prstGeom prst="rect">
+                      <a:avLst/>
+                    </a:prstGeom>
+                  </pic:spPr>
+                </pic:pic>
+              </a:graphicData>
+            </a:graphic>
+          </wp:inline>
+        </w:drawing>
+      </w:r>
+    </w:p>
+    <w:p>
+      <w:pPr>
+        <w:ind w:left="0" w:firstLine="0"/>
+      </w:pPr>
+      <w:proofErr w:type="gramStart"/>
+      <w:r>
+        <w:t>this(</w:t>
+      </w:r>
+      <w:proofErr w:type="gramEnd"/>
+      <w:r>
+        <w:t>): It is used to invoke a constructor from another constructor, you must always write them in the first line of the constructor</w:t>
+      </w:r>
+    </w:p>
+    <w:p>
+      <w:pPr>
+        <w:ind w:left="0" w:firstLine="0"/>
+      </w:pPr>
+      <w:r>
+        <w:rPr>
+          <w:highlight w:val="yellow"/>
+        </w:rPr>
+        <w:t>User.java</w:t>
+      </w:r>
+    </w:p>
+    <w:p>
+      <w:pPr>
+        <w:ind w:left="0" w:firstLine="0"/>
+      </w:pPr>
+      <w:r>
+        <w:drawing>
+          <wp:inline distT="0" distB="0" distL="0" distR="0" wp14:anchorId="1586AE01" wp14:editId="3EB1EAE7">
+            <wp:extent cx="5943600" cy="4123055"/>
+            <wp:effectExtent l="0" t="0" r="0" b="0"/>
+            <wp:docPr id="1819540504" name="Picture 1"/>
+            <wp:cNvGraphicFramePr>
+              <a:graphicFrameLocks xmlns:a="http://schemas.openxmlformats.org/drawingml/2006/main" noChangeAspect="1"/>
+            </wp:cNvGraphicFramePr>
+            <a:graphic xmlns:a="http://schemas.openxmlformats.org/drawingml/2006/main">
+              <a:graphicData uri="http://schemas.openxmlformats.org/drawingml/2006/picture">
+                <pic:pic xmlns:pic="http://schemas.openxmlformats.org/drawingml/2006/picture">
+                  <pic:nvPicPr>
+                    <pic:cNvPr id="1819540504" name=""/>
+                    <pic:cNvPicPr/>
+                  </pic:nvPicPr>
+                  <pic:blipFill>
+                    <a:blip r:embed="rId19"/>
+                    <a:stretch>
+                      <a:fillRect/>
+                    </a:stretch>
+                  </pic:blipFill>
+                  <pic:spPr>
+                    <a:xfrm>
+                      <a:off x="0" y="0"/>
+                      <a:ext cx="5943600" cy="4123055"/>
+                    </a:xfrm>
+                    <a:prstGeom prst="rect">
+                      <a:avLst/>
+                    </a:prstGeom>
+                  </pic:spPr>
+                </pic:pic>
+              </a:graphicData>
+            </a:graphic>
+          </wp:inline>
+        </w:drawing>
+      </w:r>
+    </w:p>
+    <w:p>
+      <w:pPr>
+        <w:ind w:left="0" w:firstLine="0"/>
+      </w:pPr>
+      <w:r>
+        <w:rPr>
+          <w:highlight w:val="yellow"/>
+        </w:rPr>
+        <w:t>TestUser.java</w:t>
+      </w:r>
+    </w:p>
+    <w:p>
+      <w:pPr>
+        <w:ind w:left="0" w:firstLine="0"/>
+      </w:pPr>
+      <w:r>
+        <w:lastRenderedPageBreak/>
+        <w:drawing>
+          <wp:inline distT="0" distB="0" distL="0" distR="0" wp14:anchorId="3379EF62" wp14:editId="5E4C7E45">
+            <wp:extent cx="5943600" cy="2400935"/>
+            <wp:effectExtent l="0" t="0" r="0" b="0"/>
+            <wp:docPr id="1170090907" name="Picture 1"/>
+            <wp:cNvGraphicFramePr>
+              <a:graphicFrameLocks xmlns:a="http://schemas.openxmlformats.org/drawingml/2006/main" noChangeAspect="1"/>
+            </wp:cNvGraphicFramePr>
+            <a:graphic xmlns:a="http://schemas.openxmlformats.org/drawingml/2006/main">
+              <a:graphicData uri="http://schemas.openxmlformats.org/drawingml/2006/picture">
+                <pic:pic xmlns:pic="http://schemas.openxmlformats.org/drawingml/2006/picture">
+                  <pic:nvPicPr>
+                    <pic:cNvPr id="1170090907" name=""/>
+                    <pic:cNvPicPr/>
+                  </pic:nvPicPr>
+                  <pic:blipFill>
+                    <a:blip r:embed="rId20"/>
+                    <a:stretch>
+                      <a:fillRect/>
+                    </a:stretch>
+                  </pic:blipFill>
+                  <pic:spPr>
+                    <a:xfrm>
+                      <a:off x="0" y="0"/>
+                      <a:ext cx="5943600" cy="2400935"/>
+                    </a:xfrm>
+                    <a:prstGeom prst="rect">
+                      <a:avLst/>
+                    </a:prstGeom>
+                  </pic:spPr>
+                </pic:pic>
+              </a:graphicData>
+            </a:graphic>
+          </wp:inline>
+        </w:drawing>
+      </w:r>
+    </w:p>
+    <w:p>
+      <w:pPr>
+        <w:ind w:left="0" w:firstLine="0"/>
+      </w:pPr>
+    </w:p>
+    <w:p>
+      <w:pPr>
+        <w:ind w:left="0" w:firstLine="0"/>
+      </w:pPr>
+      <w:r>
+        <w:rPr>
+          <w:highlight w:val="yellow"/>
+        </w:rPr>
+        <w:t>Output:</w:t>
+      </w:r>
+    </w:p>
+    <w:p>
+      <w:pPr>
+        <w:ind w:left="0" w:firstLine="0"/>
+      </w:pPr>
+      <w:r>
+        <w:drawing>
+          <wp:inline distT="0" distB="0" distL="0" distR="0" wp14:anchorId="6BD8DF30" wp14:editId="79F72820">
+            <wp:extent cx="4001058" cy="3458058"/>
+            <wp:effectExtent l="0" t="0" r="0" b="9525"/>
+            <wp:docPr id="2144866741" name="Picture 1"/>
+            <wp:cNvGraphicFramePr>
+              <a:graphicFrameLocks xmlns:a="http://schemas.openxmlformats.org/drawingml/2006/main" noChangeAspect="1"/>
+            </wp:cNvGraphicFramePr>
+            <a:graphic xmlns:a="http://schemas.openxmlformats.org/drawingml/2006/main">
+              <a:graphicData uri="http://schemas.openxmlformats.org/drawingml/2006/picture">
+                <pic:pic xmlns:pic="http://schemas.openxmlformats.org/drawingml/2006/picture">
+                  <pic:nvPicPr>
+                    <pic:cNvPr id="2144866741" name=""/>
+                    <pic:cNvPicPr/>
+                  </pic:nvPicPr>
+                  <pic:blipFill>
+                    <a:blip r:embed="rId21"/>
+                    <a:stretch>
+                      <a:fillRect/>
+                    </a:stretch>
+                  </pic:blipFill>
+                  <pic:spPr>
+                    <a:xfrm>
+                      <a:off x="0" y="0"/>
+                      <a:ext cx="4001058" cy="3458058"/>
+                    </a:xfrm>
+                    <a:prstGeom prst="rect">
+                      <a:avLst/>
+                    </a:prstGeom>
+                  </pic:spPr>
+                </pic:pic>
+              </a:graphicData>
+            </a:graphic>
+          </wp:inline>
+        </w:drawing>
+      </w:r>
+    </w:p>
+    <w:p>
+      <w:pPr>
+        <w:ind w:left="0" w:firstLine="0"/>
+      </w:pPr>
+    </w:p>
+    <w:p>
+      <w:pPr>
+        <w:ind w:left="0" w:firstLine="0"/>
+      </w:pPr>
+    </w:p>
+    <w:p>
+      <w:pPr>
+        <w:ind w:left="0" w:firstLine="0"/>
+      </w:pPr>
+    </w:p>
+    <w:p>
+      <w:pPr>
+        <w:ind w:left="0" w:firstLine="0"/>
+      </w:pPr>
+      <w:r>
+        <w:rPr>
+          <w:highlight w:val="yellow"/>
+        </w:rPr>
+        <w:lastRenderedPageBreak/>
+        <w:t>Activity:</w:t>
+      </w:r>
+    </w:p>
+    <w:p>
+      <w:pPr>
+        <w:ind w:left="0" w:firstLine="0"/>
+      </w:pPr>
+      <w:r>
+        <w:t xml:space="preserve">Create </w:t>
+      </w:r>
+      <w:proofErr w:type="gramStart"/>
+      <w:r>
+        <w:t>a</w:t>
+      </w:r>
+      <w:proofErr w:type="gramEnd"/>
+      <w:r>
+        <w:t xml:space="preserve"> Employee class with </w:t>
+      </w:r>
+      <w:r>
+        <w:rPr>
+          <w:color w:val="EE0000"/>
+        </w:rPr>
+        <w:t xml:space="preserve">id, name, </w:t>
+      </w:r>
+      <w:proofErr w:type="spellStart"/>
+      <w:proofErr w:type="gramStart"/>
+      <w:r>
+        <w:rPr>
+          <w:color w:val="EE0000"/>
+        </w:rPr>
+        <w:t>monthlySalaries</w:t>
+      </w:r>
+      <w:proofErr w:type="spellEnd"/>
+      <w:r>
+        <w:rPr>
+          <w:color w:val="EE0000"/>
+        </w:rPr>
+        <w:t>[</w:t>
+      </w:r>
+      <w:proofErr w:type="gramEnd"/>
+      <w:r>
+        <w:rPr>
+          <w:color w:val="EE0000"/>
+        </w:rPr>
+        <w:t>] array</w:t>
+      </w:r>
+      <w:r>
+        <w:t xml:space="preserve">, it must be 3 </w:t>
+      </w:r>
+      <w:proofErr w:type="spellStart"/>
+      <w:r>
+        <w:t>month</w:t>
+      </w:r>
+      <w:r>
+        <w:t>s</w:t>
+      </w:r>
+      <w:proofErr w:type="spellEnd"/>
+      <w:r>
+        <w:t xml:space="preserve"> salar</w:t>
+      </w:r>
+      <w:r>
+        <w:t>y</w:t>
+      </w:r>
+      <w:r>
+        <w:t xml:space="preserve">, create </w:t>
+      </w:r>
+      <w:proofErr w:type="gramStart"/>
+      <w:r>
+        <w:t>calculateAverage(</w:t>
+      </w:r>
+      <w:proofErr w:type="gramEnd"/>
+      <w:r>
+        <w:t>)</w:t>
+      </w:r>
+      <w:r>
+        <w:t xml:space="preserve"> method</w:t>
+      </w:r>
+      <w:r>
+        <w:t xml:space="preserve"> that returns average salary of 3 months, then create a display </w:t>
+      </w:r>
+      <w:r>
+        <w:t xml:space="preserve">method </w:t>
+      </w:r>
+      <w:r>
+        <w:t xml:space="preserve">that prints id, name, 3 months salary and average salary by calling </w:t>
+      </w:r>
+      <w:proofErr w:type="gramStart"/>
+      <w:r>
+        <w:t>calculateAverage(</w:t>
+      </w:r>
+      <w:proofErr w:type="gramEnd"/>
+      <w:r>
+        <w:t>)</w:t>
+      </w:r>
+      <w:r>
+        <w:t xml:space="preserve"> method</w:t>
+      </w:r>
+    </w:p>
+    <w:p>
+      <w:pPr>
+        <w:ind w:left="0" w:firstLine="0"/>
+      </w:pPr>
+      <w:r>
+        <w:t xml:space="preserve">Create a main method and create 2 employee objects and invoke </w:t>
+      </w:r>
+      <w:proofErr w:type="gramStart"/>
+      <w:r>
+        <w:t>display(</w:t>
+      </w:r>
+      <w:proofErr w:type="gramEnd"/>
+      <w:r>
+        <w:t>) on each object.</w:t>
+      </w:r>
+    </w:p>
+    <w:p>
+      <w:pPr>
+        <w:ind w:left="0" w:firstLine="0"/>
+      </w:pPr>
+      <w:r>
+        <w:drawing>
+          <wp:inline distT="0" distB="0" distL="0" distR="0" wp14:anchorId="23349573" wp14:editId="499D85FE">
+            <wp:extent cx="5943600" cy="4249420"/>
+            <wp:effectExtent l="0" t="0" r="0" b="0"/>
+            <wp:docPr id="892405124" name="Picture 1"/>
+            <wp:cNvGraphicFramePr>
+              <a:graphicFrameLocks xmlns:a="http://schemas.openxmlformats.org/drawingml/2006/main" noChangeAspect="1"/>
+            </wp:cNvGraphicFramePr>
+            <a:graphic xmlns:a="http://schemas.openxmlformats.org/drawingml/2006/main">
+              <a:graphicData uri="http://schemas.openxmlformats.org/drawingml/2006/picture">
+                <pic:pic xmlns:pic="http://schemas.openxmlformats.org/drawingml/2006/picture">
+                  <pic:nvPicPr>
+                    <pic:cNvPr id="892405124" name=""/>
+                    <pic:cNvPicPr/>
+                  </pic:nvPicPr>
+                  <pic:blipFill>
+                    <a:blip r:embed="rId22"/>
+                    <a:stretch>
+                      <a:fillRect/>
+                    </a:stretch>
+                  </pic:blipFill>
+                  <pic:spPr>
+                    <a:xfrm>
+                      <a:off x="0" y="0"/>
+                      <a:ext cx="5943600" cy="4249420"/>
+                    </a:xfrm>
+                    <a:prstGeom prst="rect">
+                      <a:avLst/>
+                    </a:prstGeom>
+                  </pic:spPr>
+                </pic:pic>
+              </a:graphicData>
+            </a:graphic>
+          </wp:inline>
+        </w:drawing>
+      </w:r>
+    </w:p>
+    <w:p>
+      <w:pPr>
+        <w:ind w:left="0" w:firstLine="0"/>
+      </w:pPr>
+      <w:r>
+        <w:drawing>
+          <wp:inline distT="0" distB="0" distL="0" distR="0" wp14:anchorId="16F67997" wp14:editId="36D9B220">
+            <wp:extent cx="5943600" cy="1460500"/>
+            <wp:effectExtent l="0" t="0" r="0" b="6350"/>
+            <wp:docPr id="1892282573" name="Picture 1"/>
+            <wp:cNvGraphicFramePr>
+              <a:graphicFrameLocks xmlns:a="http://schemas.openxmlformats.org/drawingml/2006/main" noChangeAspect="1"/>
+            </wp:cNvGraphicFramePr>
+            <a:graphic xmlns:a="http://schemas.openxmlformats.org/drawingml/2006/main">
+              <a:graphicData uri="http://schemas.openxmlformats.org/drawingml/2006/picture">
+                <pic:pic xmlns:pic="http://schemas.openxmlformats.org/drawingml/2006/picture">
+                  <pic:nvPicPr>
+                    <pic:cNvPr id="1892282573" name=""/>
+                    <pic:cNvPicPr/>
+                  </pic:nvPicPr>
+                  <pic:blipFill>
+                    <a:blip r:embed="rId23"/>
+                    <a:stretch>
+                      <a:fillRect/>
+                    </a:stretch>
+                  </pic:blipFill>
+                  <pic:spPr>
+                    <a:xfrm>
+                      <a:off x="0" y="0"/>
+                      <a:ext cx="5943600" cy="1460500"/>
+                    </a:xfrm>
+                    <a:prstGeom prst="rect">
+                      <a:avLst/>
+                    </a:prstGeom>
+                  </pic:spPr>
+                </pic:pic>
+              </a:graphicData>
+            </a:graphic>
+          </wp:inline>
+        </w:drawing>
+      </w:r>
+    </w:p>
+    <w:p>
+      <w:pPr>
+        <w:ind w:left="0" w:firstLine="0"/>
+      </w:pPr>
+      <w:r>
+        <w:rPr>
+          <w:highlight w:val="yellow"/>
+        </w:rPr>
+        <w:lastRenderedPageBreak/>
+        <w:t>Output:</w:t>
+      </w:r>
+    </w:p>
+    <w:p>
+      <w:pPr>
+        <w:ind w:left="0" w:firstLine="0"/>
+      </w:pPr>
+      <w:r>
+        <w:drawing>
+          <wp:inline distT="0" distB="0" distL="0" distR="0" wp14:anchorId="0196BF69" wp14:editId="0F39BFAB">
+            <wp:extent cx="4420217" cy="2305372"/>
+            <wp:effectExtent l="0" t="0" r="0" b="0"/>
+            <wp:docPr id="1149689390" name="Picture 1"/>
+            <wp:cNvGraphicFramePr>
+              <a:graphicFrameLocks xmlns:a="http://schemas.openxmlformats.org/drawingml/2006/main" noChangeAspect="1"/>
+            </wp:cNvGraphicFramePr>
+            <a:graphic xmlns:a="http://schemas.openxmlformats.org/drawingml/2006/main">
+              <a:graphicData uri="http://schemas.openxmlformats.org/drawingml/2006/picture">
+                <pic:pic xmlns:pic="http://schemas.openxmlformats.org/drawingml/2006/picture">
+                  <pic:nvPicPr>
+                    <pic:cNvPr id="1149689390" name=""/>
+                    <pic:cNvPicPr/>
+                  </pic:nvPicPr>
+                  <pic:blipFill>
+                    <a:blip r:embed="rId24"/>
+                    <a:stretch>
+                      <a:fillRect/>
+                    </a:stretch>
+                  </pic:blipFill>
+                  <pic:spPr>
+                    <a:xfrm>
+                      <a:off x="0" y="0"/>
+                      <a:ext cx="4420217" cy="2305372"/>
+                    </a:xfrm>
+                    <a:prstGeom prst="rect">
+                      <a:avLst/>
+                    </a:prstGeom>
+                  </pic:spPr>
+                </pic:pic>
+              </a:graphicData>
+            </a:graphic>
+          </wp:inline>
+        </w:drawing>
+      </w:r>
+    </w:p>
+    <w:p>
+      <w:pPr>
+        <w:ind w:left="0" w:firstLine="0"/>
+      </w:pPr>
+      <w:r>
+        <w:rPr>
+          <w:highlight w:val="yellow"/>
+        </w:rPr>
+        <w:t xml:space="preserve">static </w:t>
+      </w:r>
+      <w:r>
+        <w:rPr>
+          <w:highlight w:val="yellow"/>
+        </w:rPr>
+        <w:t>members</w:t>
+      </w:r>
+      <w:r>
+        <w:rPr>
+          <w:highlight w:val="yellow"/>
+        </w:rPr>
+        <w:t>:</w:t>
+      </w:r>
+    </w:p>
+    <w:p>
+      <w:pPr>
+        <w:ind w:left="0" w:firstLine="0"/>
+      </w:pPr>
+      <w:r>
+        <w:t>static variables are those variables where multiple objects share single copy of it</w:t>
+      </w:r>
+      <w:r>
+        <w:t>, we can modify the static variables</w:t>
+      </w:r>
+    </w:p>
+    <w:p>
+      <w:pPr>
+        <w:ind w:left="0" w:firstLine="0"/>
+      </w:pPr>
+      <w:r>
+        <w:t>static methods: These methods can have some logics that are common to all the objects</w:t>
+      </w:r>
+    </w:p>
+    <w:p>
+      <w:pPr>
+        <w:ind w:left="0" w:firstLine="0"/>
+      </w:pPr>
+      <w:r>
+        <w:rPr>
+          <w:highlight w:val="yellow"/>
+        </w:rPr>
+        <w:t>OOPs principles</w:t>
+      </w:r>
+    </w:p>
+    <w:p>
+      <w:pPr>
+        <w:pStyle w:val="ListParagraph"/>
+        <w:numPr>
+          <w:ilvl w:val="0"/>
+          <w:numId w:val="6"/>
+        </w:numPr>
+      </w:pPr>
+      <w:r>
+        <w:t>Encapsulation</w:t>
+      </w:r>
+    </w:p>
+    <w:p>
+      <w:pPr>
+        <w:pStyle w:val="ListParagraph"/>
+        <w:numPr>
+          <w:ilvl w:val="0"/>
+          <w:numId w:val="6"/>
+        </w:numPr>
+      </w:pPr>
+      <w:r>
+        <w:t>Inheritance</w:t>
+      </w:r>
+    </w:p>
+    <w:p>
+      <w:pPr>
+        <w:pStyle w:val="ListParagraph"/>
+        <w:numPr>
+          <w:ilvl w:val="0"/>
+          <w:numId w:val="6"/>
+        </w:numPr>
+      </w:pPr>
+      <w:r>
+        <w:t>Polymorphism</w:t>
+      </w:r>
+    </w:p>
+    <w:p>
+      <w:pPr>
+        <w:pStyle w:val="ListParagraph"/>
+        <w:numPr>
+          <w:ilvl w:val="0"/>
+          <w:numId w:val="6"/>
+        </w:numPr>
+      </w:pPr>
+      <w:r>
+        <w:t>Abstraction</w:t>
+      </w:r>
+    </w:p>
+    <w:p>
+      <w:pPr>
+        <w:ind w:left="0" w:firstLine="0"/>
+      </w:pPr>
+      <w:r>
+        <w:rPr>
+          <w:highlight w:val="yellow"/>
+        </w:rPr>
+        <w:t>Encapsulation:</w:t>
+      </w:r>
+    </w:p>
+    <w:p>
+      <w:pPr>
+        <w:ind w:left="0" w:firstLine="0"/>
+      </w:pPr>
+      <w:r>
+        <w:t xml:space="preserve">Hiding the data and accessing them only through public </w:t>
+      </w:r>
+      <w:r>
+        <w:t xml:space="preserve">methods like </w:t>
+      </w:r>
+      <w:r>
+        <w:t>setters / getters</w:t>
+      </w:r>
+    </w:p>
+    <w:p>
+      <w:pPr>
+        <w:ind w:left="0" w:firstLine="0"/>
+      </w:pPr>
+      <w:r>
+        <w:t>setters -&gt; to set the value</w:t>
+      </w:r>
+    </w:p>
+    <w:p>
+      <w:pPr>
+        <w:ind w:left="0" w:firstLine="0"/>
+      </w:pPr>
+      <w:r>
+        <w:t>getters -&gt; to read the value</w:t>
+      </w:r>
+    </w:p>
+    <w:p>
+      <w:pPr>
+        <w:ind w:left="0" w:firstLine="0"/>
+      </w:pPr>
+      <w:r>
+        <w:t xml:space="preserve">class Employee { </w:t>
+      </w:r>
+      <w:r>
+        <w:br/>
+        <w:t xml:space="preserve">   int id;</w:t>
+      </w:r>
+      <w:r>
+        <w:br/>
+      </w:r>
+      <w:r>
+        <w:lastRenderedPageBreak/>
+        <w:t xml:space="preserve">  String name;</w:t>
+      </w:r>
+      <w:r>
+        <w:br/>
+        <w:t>}</w:t>
+      </w:r>
+    </w:p>
+    <w:p>
+      <w:pPr>
+        <w:ind w:left="0" w:firstLine="0"/>
+      </w:pPr>
+      <w:r>
+        <w:t xml:space="preserve">Employee emp = new </w:t>
+      </w:r>
+      <w:proofErr w:type="gramStart"/>
+      <w:r>
+        <w:t>Employee(</w:t>
+      </w:r>
+      <w:proofErr w:type="gramEnd"/>
+      <w:r>
+        <w:t>100, “Raj”);</w:t>
+      </w:r>
+    </w:p>
+    <w:p>
+      <w:pPr>
+        <w:ind w:left="0" w:firstLine="0"/>
+      </w:pPr>
+      <w:r>
+        <w:t>emp.id = 1234;</w:t>
+      </w:r>
+      <w:r>
+        <w:br/>
+        <w:t>emp.name = “123Xyz”;</w:t>
+      </w:r>
+    </w:p>
+    <w:p>
+      <w:pPr>
+        <w:ind w:left="0" w:firstLine="0"/>
+      </w:pPr>
+      <w:r>
+        <w:t xml:space="preserve">class Employee { </w:t>
+      </w:r>
+      <w:r>
+        <w:br/>
+        <w:t xml:space="preserve">  private int id;</w:t>
+      </w:r>
+      <w:r>
+        <w:br/>
+        <w:t xml:space="preserve">  private String name;</w:t>
+      </w:r>
+      <w:r>
+        <w:br/>
+        <w:t xml:space="preserve">  </w:t>
+      </w:r>
+      <w:r>
+        <w:br/>
+        <w:t xml:space="preserve">  public </w:t>
+      </w:r>
+      <w:proofErr w:type="gramStart"/>
+      <w:r>
+        <w:t>Employee(</w:t>
+      </w:r>
+      <w:proofErr w:type="gramEnd"/>
+      <w:r>
+        <w:t xml:space="preserve">int id, String name) </w:t>
+      </w:r>
+      <w:proofErr w:type="gramStart"/>
+      <w:r>
+        <w:t>{ /</w:t>
+      </w:r>
+      <w:proofErr w:type="gramEnd"/>
+      <w:r>
+        <w:t>/</w:t>
+      </w:r>
+      <w:proofErr w:type="gramStart"/>
+      <w:r>
+        <w:t>initialization }</w:t>
+      </w:r>
+      <w:proofErr w:type="gramEnd"/>
+      <w:r>
+        <w:br/>
+        <w:t xml:space="preserve">  public void </w:t>
+      </w:r>
+      <w:proofErr w:type="gramStart"/>
+      <w:r>
+        <w:t>setName(</w:t>
+      </w:r>
+      <w:proofErr w:type="gramEnd"/>
+      <w:r>
+        <w:t xml:space="preserve">String name) </w:t>
+      </w:r>
+      <w:proofErr w:type="gramStart"/>
+      <w:r>
+        <w:t>{ if</w:t>
+      </w:r>
+      <w:proofErr w:type="gramEnd"/>
+      <w:r>
+        <w:t xml:space="preserve"> (condition) this.name = name</w:t>
+      </w:r>
+      <w:proofErr w:type="gramStart"/>
+      <w:r>
+        <w:t>; }</w:t>
+      </w:r>
+      <w:proofErr w:type="gramEnd"/>
+      <w:r>
+        <w:t xml:space="preserve"> </w:t>
+      </w:r>
+      <w:r>
+        <w:br/>
+        <w:t xml:space="preserve">  public int </w:t>
+      </w:r>
+      <w:proofErr w:type="spellStart"/>
+      <w:proofErr w:type="gramStart"/>
+      <w:r>
+        <w:t>getId</w:t>
+      </w:r>
+      <w:proofErr w:type="spellEnd"/>
+      <w:r>
+        <w:t>(</w:t>
+      </w:r>
+      <w:proofErr w:type="gramEnd"/>
+      <w:r>
+        <w:t xml:space="preserve">) </w:t>
+      </w:r>
+      <w:proofErr w:type="gramStart"/>
+      <w:r>
+        <w:t>{ return</w:t>
+      </w:r>
+      <w:proofErr w:type="gramEnd"/>
+      <w:r>
+        <w:t xml:space="preserve"> id</w:t>
+      </w:r>
+      <w:proofErr w:type="gramStart"/>
+      <w:r>
+        <w:t>; }</w:t>
+      </w:r>
+      <w:proofErr w:type="gramEnd"/>
+      <w:r>
+        <w:br/>
+        <w:t xml:space="preserve">  public String </w:t>
+      </w:r>
+      <w:proofErr w:type="gramStart"/>
+      <w:r>
+        <w:t>getName(</w:t>
+      </w:r>
+      <w:proofErr w:type="gramEnd"/>
+      <w:r>
+        <w:t xml:space="preserve">) </w:t>
+      </w:r>
+      <w:proofErr w:type="gramStart"/>
+      <w:r>
+        <w:t>{ return</w:t>
+      </w:r>
+      <w:proofErr w:type="gramEnd"/>
+      <w:r>
+        <w:t xml:space="preserve"> name</w:t>
+      </w:r>
+      <w:proofErr w:type="gramStart"/>
+      <w:r>
+        <w:t>; }</w:t>
+      </w:r>
+      <w:proofErr w:type="gramEnd"/>
+      <w:r>
+        <w:br/>
+        <w:t>}</w:t>
+      </w:r>
+    </w:p>
+    <w:p>
+      <w:pPr>
+        <w:ind w:left="0" w:firstLine="0"/>
+      </w:pPr>
+      <w:r>
+        <w:rPr>
+          <w:highlight w:val="yellow"/>
+        </w:rPr>
+        <w:t>Employee.java</w:t>
+      </w:r>
+    </w:p>
+    <w:p>
+      <w:pPr>
+        <w:ind w:left="0" w:firstLine="0"/>
+      </w:pPr>
+      <w:r>
+        <w:lastRenderedPageBreak/>
+        <w:drawing>
+          <wp:inline distT="0" distB="0" distL="0" distR="0" wp14:anchorId="7FC636E2" wp14:editId="44F35972">
+            <wp:extent cx="5943600" cy="6381750"/>
+            <wp:effectExtent l="0" t="0" r="0" b="0"/>
+            <wp:docPr id="1492082114" name="Picture 1"/>
+            <wp:cNvGraphicFramePr>
+              <a:graphicFrameLocks xmlns:a="http://schemas.openxmlformats.org/drawingml/2006/main" noChangeAspect="1"/>
+            </wp:cNvGraphicFramePr>
+            <a:graphic xmlns:a="http://schemas.openxmlformats.org/drawingml/2006/main">
+              <a:graphicData uri="http://schemas.openxmlformats.org/drawingml/2006/picture">
+                <pic:pic xmlns:pic="http://schemas.openxmlformats.org/drawingml/2006/picture">
+                  <pic:nvPicPr>
+                    <pic:cNvPr id="1492082114" name=""/>
+                    <pic:cNvPicPr/>
+                  </pic:nvPicPr>
+                  <pic:blipFill>
+                    <a:blip r:embed="rId25"/>
+                    <a:stretch>
+                      <a:fillRect/>
+                    </a:stretch>
+                  </pic:blipFill>
+                  <pic:spPr>
+                    <a:xfrm>
+                      <a:off x="0" y="0"/>
+                      <a:ext cx="5943600" cy="6381750"/>
+                    </a:xfrm>
+                    <a:prstGeom prst="rect">
+                      <a:avLst/>
+                    </a:prstGeom>
+                  </pic:spPr>
+                </pic:pic>
+              </a:graphicData>
+            </a:graphic>
+          </wp:inline>
+        </w:drawing>
+      </w:r>
+    </w:p>
+    <w:p>
+      <w:pPr>
+        <w:ind w:left="0" w:firstLine="0"/>
+      </w:pPr>
+      <w:r>
+        <w:t>Right Click -&gt; Source -&gt; Generate Setters &amp; Getters</w:t>
+      </w:r>
+    </w:p>
+    <w:p>
+      <w:pPr>
+        <w:ind w:left="0" w:firstLine="0"/>
+      </w:pPr>
+    </w:p>
     <w:sectPr>
       <w:pgSz w:w="12240" w:h="15840"/>
       <w:pgMar w:top="1440" w:right="1440" w:bottom="1440" w:left="1440" w:header="720" w:footer="720" w:gutter="0"/>
@@ -1372,6 +2614,184 @@
     </w:lvl>
   </w:abstractNum>
   <w:abstractNum w:abstractNumId="2" w15:restartNumberingAfterBreak="0">
+    <w:nsid w:val="2A5D5CA1"/>
+    <w:multiLevelType w:val="hybridMultilevel"/>
+    <w:tmpl w:val="F2F069A2"/>
+    <w:lvl w:ilvl="0" w:tplc="0409000F">
+      <w:start w:val="1"/>
+      <w:numFmt w:val="decimal"/>
+      <w:lvlText w:val="%1."/>
+      <w:lvlJc w:val="left"/>
+      <w:pPr>
+        <w:ind w:left="720" w:hanging="360"/>
+      </w:pPr>
+      <w:rPr>
+        <w:rFonts w:hint="default"/>
+      </w:rPr>
+    </w:lvl>
+    <w:lvl w:ilvl="1" w:tplc="04090019" w:tentative="1">
+      <w:start w:val="1"/>
+      <w:numFmt w:val="lowerLetter"/>
+      <w:lvlText w:val="%2."/>
+      <w:lvlJc w:val="left"/>
+      <w:pPr>
+        <w:ind w:left="1440" w:hanging="360"/>
+      </w:pPr>
+    </w:lvl>
+    <w:lvl w:ilvl="2" w:tplc="0409001B" w:tentative="1">
+      <w:start w:val="1"/>
+      <w:numFmt w:val="lowerRoman"/>
+      <w:lvlText w:val="%3."/>
+      <w:lvlJc w:val="right"/>
+      <w:pPr>
+        <w:ind w:left="2160" w:hanging="180"/>
+      </w:pPr>
+    </w:lvl>
+    <w:lvl w:ilvl="3" w:tplc="0409000F" w:tentative="1">
+      <w:start w:val="1"/>
+      <w:numFmt w:val="decimal"/>
+      <w:lvlText w:val="%4."/>
+      <w:lvlJc w:val="left"/>
+      <w:pPr>
+        <w:ind w:left="2880" w:hanging="360"/>
+      </w:pPr>
+    </w:lvl>
+    <w:lvl w:ilvl="4" w:tplc="04090019" w:tentative="1">
+      <w:start w:val="1"/>
+      <w:numFmt w:val="lowerLetter"/>
+      <w:lvlText w:val="%5."/>
+      <w:lvlJc w:val="left"/>
+      <w:pPr>
+        <w:ind w:left="3600" w:hanging="360"/>
+      </w:pPr>
+    </w:lvl>
+    <w:lvl w:ilvl="5" w:tplc="0409001B" w:tentative="1">
+      <w:start w:val="1"/>
+      <w:numFmt w:val="lowerRoman"/>
+      <w:lvlText w:val="%6."/>
+      <w:lvlJc w:val="right"/>
+      <w:pPr>
+        <w:ind w:left="4320" w:hanging="180"/>
+      </w:pPr>
+    </w:lvl>
+    <w:lvl w:ilvl="6" w:tplc="0409000F" w:tentative="1">
+      <w:start w:val="1"/>
+      <w:numFmt w:val="decimal"/>
+      <w:lvlText w:val="%7."/>
+      <w:lvlJc w:val="left"/>
+      <w:pPr>
+        <w:ind w:left="5040" w:hanging="360"/>
+      </w:pPr>
+    </w:lvl>
+    <w:lvl w:ilvl="7" w:tplc="04090019" w:tentative="1">
+      <w:start w:val="1"/>
+      <w:numFmt w:val="lowerLetter"/>
+      <w:lvlText w:val="%8."/>
+      <w:lvlJc w:val="left"/>
+      <w:pPr>
+        <w:ind w:left="5760" w:hanging="360"/>
+      </w:pPr>
+    </w:lvl>
+    <w:lvl w:ilvl="8" w:tplc="0409001B" w:tentative="1">
+      <w:start w:val="1"/>
+      <w:numFmt w:val="lowerRoman"/>
+      <w:lvlText w:val="%9."/>
+      <w:lvlJc w:val="right"/>
+      <w:pPr>
+        <w:ind w:left="6480" w:hanging="180"/>
+      </w:pPr>
+    </w:lvl>
+  </w:abstractNum>
+  <w:abstractNum w:abstractNumId="3" w15:restartNumberingAfterBreak="0">
+    <w:nsid w:val="3F416FB5"/>
+    <w:multiLevelType w:val="hybridMultilevel"/>
+    <w:tmpl w:val="885CC496"/>
+    <w:lvl w:ilvl="0" w:tplc="0409000F">
+      <w:start w:val="1"/>
+      <w:numFmt w:val="decimal"/>
+      <w:lvlText w:val="%1."/>
+      <w:lvlJc w:val="left"/>
+      <w:pPr>
+        <w:ind w:left="720" w:hanging="360"/>
+      </w:pPr>
+      <w:rPr>
+        <w:rFonts w:hint="default"/>
+      </w:rPr>
+    </w:lvl>
+    <w:lvl w:ilvl="1" w:tplc="04090019" w:tentative="1">
+      <w:start w:val="1"/>
+      <w:numFmt w:val="lowerLetter"/>
+      <w:lvlText w:val="%2."/>
+      <w:lvlJc w:val="left"/>
+      <w:pPr>
+        <w:ind w:left="1440" w:hanging="360"/>
+      </w:pPr>
+    </w:lvl>
+    <w:lvl w:ilvl="2" w:tplc="0409001B" w:tentative="1">
+      <w:start w:val="1"/>
+      <w:numFmt w:val="lowerRoman"/>
+      <w:lvlText w:val="%3."/>
+      <w:lvlJc w:val="right"/>
+      <w:pPr>
+        <w:ind w:left="2160" w:hanging="180"/>
+      </w:pPr>
+    </w:lvl>
+    <w:lvl w:ilvl="3" w:tplc="0409000F" w:tentative="1">
+      <w:start w:val="1"/>
+      <w:numFmt w:val="decimal"/>
+      <w:lvlText w:val="%4."/>
+      <w:lvlJc w:val="left"/>
+      <w:pPr>
+        <w:ind w:left="2880" w:hanging="360"/>
+      </w:pPr>
+    </w:lvl>
+    <w:lvl w:ilvl="4" w:tplc="04090019" w:tentative="1">
+      <w:start w:val="1"/>
+      <w:numFmt w:val="lowerLetter"/>
+      <w:lvlText w:val="%5."/>
+      <w:lvlJc w:val="left"/>
+      <w:pPr>
+        <w:ind w:left="3600" w:hanging="360"/>
+      </w:pPr>
+    </w:lvl>
+    <w:lvl w:ilvl="5" w:tplc="0409001B" w:tentative="1">
+      <w:start w:val="1"/>
+      <w:numFmt w:val="lowerRoman"/>
+      <w:lvlText w:val="%6."/>
+      <w:lvlJc w:val="right"/>
+      <w:pPr>
+        <w:ind w:left="4320" w:hanging="180"/>
+      </w:pPr>
+    </w:lvl>
+    <w:lvl w:ilvl="6" w:tplc="0409000F" w:tentative="1">
+      <w:start w:val="1"/>
+      <w:numFmt w:val="decimal"/>
+      <w:lvlText w:val="%7."/>
+      <w:lvlJc w:val="left"/>
+      <w:pPr>
+        <w:ind w:left="5040" w:hanging="360"/>
+      </w:pPr>
+    </w:lvl>
+    <w:lvl w:ilvl="7" w:tplc="04090019" w:tentative="1">
+      <w:start w:val="1"/>
+      <w:numFmt w:val="lowerLetter"/>
+      <w:lvlText w:val="%8."/>
+      <w:lvlJc w:val="left"/>
+      <w:pPr>
+        <w:ind w:left="5760" w:hanging="360"/>
+      </w:pPr>
+    </w:lvl>
+    <w:lvl w:ilvl="8" w:tplc="0409001B" w:tentative="1">
+      <w:start w:val="1"/>
+      <w:numFmt w:val="lowerRoman"/>
+      <w:lvlText w:val="%9."/>
+      <w:lvlJc w:val="right"/>
+      <w:pPr>
+        <w:ind w:left="6480" w:hanging="180"/>
+      </w:pPr>
+    </w:lvl>
+  </w:abstractNum>
+  <w:abstractNum w:abstractNumId="4" w15:restartNumberingAfterBreak="0">
     <w:nsid w:val="40C87C49"/>
     <w:multiLevelType w:val="hybridMultilevel"/>
     <w:tmpl w:val="29109454"/>
@@ -1484,7 +2904,7 @@
       </w:rPr>
     </w:lvl>
   </w:abstractNum>
-  <w:abstractNum w:abstractNumId="3" w15:restartNumberingAfterBreak="0">
+  <w:abstractNum w:abstractNumId="5" w15:restartNumberingAfterBreak="0">
     <w:nsid w:val="60B53FE2"/>
     <w:multiLevelType w:val="hybridMultilevel"/>
     <w:tmpl w:val="C4C8BC76"/>
@@ -1574,7 +2994,7 @@
     </w:lvl>
   </w:abstractNum>
   <w:num w:numId="1" w16cid:durableId="1953169493">
-    <w:abstractNumId w:val="3"/>
+    <w:abstractNumId w:val="5"/>
   </w:num>
   <w:num w:numId="2" w16cid:durableId="1615358488">
     <w:abstractNumId w:val="1"/>
@@ -1583,7 +3003,13 @@
     <w:abstractNumId w:val="0"/>
   </w:num>
   <w:num w:numId="4" w16cid:durableId="165368193">
+    <w:abstractNumId w:val="4"/>
+  </w:num>
+  <w:num w:numId="5" w16cid:durableId="2057971483">
     <w:abstractNumId w:val="2"/>
+  </w:num>
+  <w:num w:numId="6" w16cid:durableId="375349532">
+    <w:abstractNumId w:val="3"/>
   </w:num>
 </w:numbering>
 </file>

</xml_diff>

<commit_message>
interface and abstract class
</commit_message>
<xml_diff>
--- a/Java, Spring Boot and React.docx
+++ b/Java, Spring Boot and React.docx
@@ -122,15 +122,7 @@
         <w:ind w:left="0" w:firstLine="0"/>
       </w:pPr>
       <w:r>
-        <w:t xml:space="preserve">Java is a platform independent and </w:t>
-      </w:r>
-      <w:proofErr w:type="gramStart"/>
-      <w:r>
-        <w:t>object oriented</w:t>
-      </w:r>
-      <w:proofErr w:type="gramEnd"/>
-      <w:r>
-        <w:t xml:space="preserve"> programming language</w:t>
+        <w:t>Java is a platform independent and object oriented programming language</w:t>
       </w:r>
     </w:p>
     <w:p>
@@ -192,25 +184,8 @@
         <w:ind w:left="0" w:firstLine="0"/>
       </w:pPr>
       <w:r>
-        <w:t xml:space="preserve">example: </w:t>
-      </w:r>
-      <w:proofErr w:type="spellStart"/>
-      <w:proofErr w:type="gramStart"/>
-      <w:r>
-        <w:t>com.mahindra</w:t>
-      </w:r>
-      <w:proofErr w:type="spellEnd"/>
-      <w:proofErr w:type="gramEnd"/>
-      <w:r>
-        <w:t xml:space="preserve"> [or] </w:t>
-      </w:r>
-      <w:proofErr w:type="spellStart"/>
-      <w:proofErr w:type="gramStart"/>
-      <w:r>
-        <w:t>com.birstelstone</w:t>
-      </w:r>
-      <w:proofErr w:type="spellEnd"/>
-      <w:proofErr w:type="gramEnd"/>
+        <w:t>example: com.mahindra [or] com.birstelstone</w:t>
+      </w:r>
     </w:p>
     <w:p>
       <w:pPr>
@@ -903,60 +878,27 @@
       <w:pPr>
         <w:ind w:left="0" w:firstLine="0"/>
       </w:pPr>
-      <w:proofErr w:type="gramStart"/>
-      <w:r>
-        <w:t>int[</w:t>
-      </w:r>
-      <w:proofErr w:type="gramEnd"/>
-      <w:r>
-        <w:t xml:space="preserve">] </w:t>
-      </w:r>
-      <w:r>
-        <w:t xml:space="preserve">departmentCodes = </w:t>
-      </w:r>
-      <w:proofErr w:type="gramStart"/>
-      <w:r>
-        <w:t>{ 10</w:t>
-      </w:r>
-      <w:proofErr w:type="gramEnd"/>
-      <w:r>
-        <w:t>, 20, 30, 40</w:t>
-      </w:r>
-      <w:proofErr w:type="gramStart"/>
-      <w:r>
-        <w:t>} ;</w:t>
-      </w:r>
-      <w:proofErr w:type="gramEnd"/>
-    </w:p>
-    <w:p>
-      <w:pPr>
-        <w:ind w:left="0" w:firstLine="0"/>
-      </w:pPr>
-      <w:proofErr w:type="gramStart"/>
-      <w:r>
-        <w:t>String[</w:t>
-      </w:r>
-      <w:proofErr w:type="gramEnd"/>
-      <w:r>
-        <w:t>] teams = {“KKR”, “RCB”, “MI”, “CSK”</w:t>
-      </w:r>
-      <w:proofErr w:type="gramStart"/>
-      <w:r>
-        <w:t>} ;</w:t>
-      </w:r>
-      <w:proofErr w:type="gramEnd"/>
-    </w:p>
-    <w:p>
-      <w:pPr>
-        <w:ind w:left="0" w:firstLine="0"/>
-      </w:pPr>
-      <w:proofErr w:type="gramStart"/>
-      <w:r>
-        <w:t>char[</w:t>
-      </w:r>
-      <w:proofErr w:type="gramEnd"/>
-      <w:r>
-        <w:t>] gender = {‘M’, ‘F’, ‘m’, ‘f’}</w:t>
+      <w:r>
+        <w:t xml:space="preserve">int[] </w:t>
+      </w:r>
+      <w:r>
+        <w:t>departmentCodes = { 10, 20, 30, 40} ;</w:t>
+      </w:r>
+    </w:p>
+    <w:p>
+      <w:pPr>
+        <w:ind w:left="0" w:firstLine="0"/>
+      </w:pPr>
+      <w:r>
+        <w:t>String[] teams = {“KKR”, “RCB”, “MI”, “CSK”} ;</w:t>
+      </w:r>
+    </w:p>
+    <w:p>
+      <w:pPr>
+        <w:ind w:left="0" w:firstLine="0"/>
+      </w:pPr>
+      <w:r>
+        <w:t>char[] gender = {‘M’, ‘F’, ‘m’, ‘f’}</w:t>
       </w:r>
     </w:p>
     <w:p>
@@ -1395,15 +1337,7 @@
         </w:numPr>
       </w:pPr>
       <w:r>
-        <w:t xml:space="preserve">By </w:t>
-      </w:r>
-      <w:proofErr w:type="gramStart"/>
-      <w:r>
-        <w:t>default</w:t>
-      </w:r>
-      <w:proofErr w:type="gramEnd"/>
-      <w:r>
-        <w:t xml:space="preserve"> a class gets a default constructor if there’s no constructor inside the class, however if you provide the constructor then default constructor is not created</w:t>
+        <w:t>By default a class gets a default constructor if there’s no constructor inside the class, however if you provide the constructor then default constructor is not created</w:t>
       </w:r>
     </w:p>
     <w:p>
@@ -1590,13 +1524,8 @@
       <w:pPr>
         <w:ind w:left="0" w:firstLine="0"/>
       </w:pPr>
-      <w:proofErr w:type="gramStart"/>
-      <w:r>
-        <w:t>this(</w:t>
-      </w:r>
-      <w:proofErr w:type="gramEnd"/>
-      <w:r>
-        <w:t>): It is used to invoke a constructor from another constructor, you must always write them in the first line of the constructor</w:t>
+      <w:r>
+        <w:t>this(): It is used to invoke a constructor from another constructor, you must always write them in the first line of the constructor</w:t>
       </w:r>
     </w:p>
     <w:p>
@@ -1805,57 +1734,20 @@
         <w:ind w:left="0" w:firstLine="0"/>
       </w:pPr>
       <w:r>
-        <w:t xml:space="preserve">Create </w:t>
-      </w:r>
-      <w:proofErr w:type="spellStart"/>
-      <w:proofErr w:type="gramStart"/>
-      <w:r>
-        <w:t>a</w:t>
-      </w:r>
-      <w:proofErr w:type="spellEnd"/>
-      <w:proofErr w:type="gramEnd"/>
-      <w:r>
-        <w:t xml:space="preserve"> Employee class with </w:t>
+        <w:t xml:space="preserve">Create a Employee class with </w:t>
       </w:r>
       <w:r>
         <w:rPr>
           <w:color w:val="EE0000"/>
         </w:rPr>
-        <w:t xml:space="preserve">id, name, </w:t>
-      </w:r>
-      <w:proofErr w:type="spellStart"/>
-      <w:proofErr w:type="gramStart"/>
-      <w:r>
-        <w:rPr>
-          <w:color w:val="EE0000"/>
-        </w:rPr>
-        <w:t>monthlySalaries</w:t>
-      </w:r>
-      <w:proofErr w:type="spellEnd"/>
-      <w:r>
-        <w:rPr>
-          <w:color w:val="EE0000"/>
-        </w:rPr>
-        <w:t>[</w:t>
-      </w:r>
-      <w:proofErr w:type="gramEnd"/>
-      <w:r>
-        <w:rPr>
-          <w:color w:val="EE0000"/>
-        </w:rPr>
-        <w:t>] array</w:t>
-      </w:r>
-      <w:r>
-        <w:t xml:space="preserve">, it must be 3 </w:t>
-      </w:r>
-      <w:proofErr w:type="spellStart"/>
-      <w:r>
-        <w:t>month</w:t>
+        <w:t>id, name, monthlySalaries[] array</w:t>
+      </w:r>
+      <w:r>
+        <w:t>, it must be 3 month</w:t>
       </w:r>
       <w:r>
         <w:t>s</w:t>
       </w:r>
-      <w:proofErr w:type="spellEnd"/>
       <w:r>
         <w:t xml:space="preserve"> salar</w:t>
       </w:r>
@@ -1863,15 +1755,7 @@
         <w:t>y</w:t>
       </w:r>
       <w:r>
-        <w:t xml:space="preserve">, create </w:t>
-      </w:r>
-      <w:proofErr w:type="gramStart"/>
-      <w:r>
-        <w:t>calculateAverage(</w:t>
-      </w:r>
-      <w:proofErr w:type="gramEnd"/>
-      <w:r>
-        <w:t>)</w:t>
+        <w:t>, create calculateAverage()</w:t>
       </w:r>
       <w:r>
         <w:t xml:space="preserve"> method</w:t>
@@ -1883,23 +1767,7 @@
         <w:t xml:space="preserve">method </w:t>
       </w:r>
       <w:r>
-        <w:t xml:space="preserve">that prints id, name, 3 </w:t>
-      </w:r>
-      <w:proofErr w:type="spellStart"/>
-      <w:r>
-        <w:t>months</w:t>
-      </w:r>
-      <w:proofErr w:type="spellEnd"/>
-      <w:r>
-        <w:t xml:space="preserve"> salary and average salary by calling </w:t>
-      </w:r>
-      <w:proofErr w:type="gramStart"/>
-      <w:r>
-        <w:t>calculateAverage(</w:t>
-      </w:r>
-      <w:proofErr w:type="gramEnd"/>
-      <w:r>
-        <w:t>)</w:t>
+        <w:t>that prints id, name, 3 months salary and average salary by calling calculateAverage()</w:t>
       </w:r>
       <w:r>
         <w:t xml:space="preserve"> method</w:t>
@@ -1910,15 +1778,7 @@
         <w:ind w:left="0" w:firstLine="0"/>
       </w:pPr>
       <w:r>
-        <w:t xml:space="preserve">Create a main method and create 2 employee objects and invoke </w:t>
-      </w:r>
-      <w:proofErr w:type="gramStart"/>
-      <w:r>
-        <w:t>display(</w:t>
-      </w:r>
-      <w:proofErr w:type="gramEnd"/>
-      <w:r>
-        <w:t>) on each object.</w:t>
+        <w:t>Create a main method and create 2 employee objects and invoke display() on each object.</w:t>
       </w:r>
     </w:p>
     <w:p>
@@ -2238,15 +2098,7 @@
         <w:ind w:left="0" w:firstLine="0"/>
       </w:pPr>
       <w:r>
-        <w:t xml:space="preserve">Employee emp = new </w:t>
-      </w:r>
-      <w:proofErr w:type="gramStart"/>
-      <w:r>
-        <w:t>Employee(</w:t>
-      </w:r>
-      <w:proofErr w:type="gramEnd"/>
-      <w:r>
-        <w:t>100, “Raj”);</w:t>
+        <w:t>Employee emp = new Employee(100, “Raj”);</w:t>
       </w:r>
     </w:p>
     <w:p>
@@ -2282,112 +2134,20 @@
       </w:r>
       <w:r>
         <w:br/>
-        <w:t xml:space="preserve">  public </w:t>
-      </w:r>
-      <w:proofErr w:type="gramStart"/>
-      <w:r>
-        <w:t>Employee(</w:t>
-      </w:r>
-      <w:proofErr w:type="gramEnd"/>
-      <w:r>
-        <w:t xml:space="preserve">int id, String name) </w:t>
-      </w:r>
-      <w:proofErr w:type="gramStart"/>
-      <w:r>
-        <w:t>{ /</w:t>
-      </w:r>
-      <w:proofErr w:type="gramEnd"/>
-      <w:r>
-        <w:t>/</w:t>
-      </w:r>
-      <w:proofErr w:type="gramStart"/>
-      <w:r>
-        <w:t>initialization }</w:t>
-      </w:r>
-      <w:proofErr w:type="gramEnd"/>
+        <w:t xml:space="preserve">  public Employee(int id, String name) { //initialization }</w:t>
+      </w:r>
       <w:r>
         <w:br/>
-        <w:t xml:space="preserve">  public void </w:t>
-      </w:r>
-      <w:proofErr w:type="gramStart"/>
-      <w:r>
-        <w:t>setName(</w:t>
-      </w:r>
-      <w:proofErr w:type="gramEnd"/>
-      <w:r>
-        <w:t xml:space="preserve">String name) </w:t>
-      </w:r>
-      <w:proofErr w:type="gramStart"/>
-      <w:r>
-        <w:t>{ if</w:t>
-      </w:r>
-      <w:proofErr w:type="gramEnd"/>
-      <w:r>
-        <w:t xml:space="preserve"> (condition) this.name = name</w:t>
-      </w:r>
-      <w:proofErr w:type="gramStart"/>
-      <w:r>
-        <w:t>; }</w:t>
-      </w:r>
-      <w:proofErr w:type="gramEnd"/>
-      <w:r>
-        <w:t xml:space="preserve"> </w:t>
+        <w:t xml:space="preserve">  public void setName(String name) { if (condition) this.name = name; } </w:t>
       </w:r>
       <w:r>
         <w:br/>
-        <w:t xml:space="preserve">  public int </w:t>
-      </w:r>
-      <w:proofErr w:type="spellStart"/>
-      <w:proofErr w:type="gramStart"/>
-      <w:r>
-        <w:t>getId</w:t>
-      </w:r>
-      <w:proofErr w:type="spellEnd"/>
-      <w:r>
-        <w:t>(</w:t>
-      </w:r>
-      <w:proofErr w:type="gramEnd"/>
-      <w:r>
-        <w:t xml:space="preserve">) </w:t>
-      </w:r>
-      <w:proofErr w:type="gramStart"/>
-      <w:r>
-        <w:t>{ return</w:t>
-      </w:r>
-      <w:proofErr w:type="gramEnd"/>
-      <w:r>
-        <w:t xml:space="preserve"> id</w:t>
-      </w:r>
-      <w:proofErr w:type="gramStart"/>
-      <w:r>
-        <w:t>; }</w:t>
-      </w:r>
-      <w:proofErr w:type="gramEnd"/>
+        <w:t xml:space="preserve">  public int getId() { return id; }</w:t>
+      </w:r>
       <w:r>
         <w:br/>
-        <w:t xml:space="preserve">  public String </w:t>
-      </w:r>
-      <w:proofErr w:type="gramStart"/>
-      <w:r>
-        <w:t>getName(</w:t>
-      </w:r>
-      <w:proofErr w:type="gramEnd"/>
-      <w:r>
-        <w:t xml:space="preserve">) </w:t>
-      </w:r>
-      <w:proofErr w:type="gramStart"/>
-      <w:r>
-        <w:t>{ return</w:t>
-      </w:r>
-      <w:proofErr w:type="gramEnd"/>
-      <w:r>
-        <w:t xml:space="preserve"> name</w:t>
-      </w:r>
-      <w:proofErr w:type="gramStart"/>
-      <w:r>
-        <w:t>; }</w:t>
-      </w:r>
-      <w:proofErr w:type="gramEnd"/>
+        <w:t xml:space="preserve">  public String getName() { return name; }</w:t>
+      </w:r>
       <w:r>
         <w:br/>
         <w:t>}</w:t>
@@ -2503,13 +2263,8 @@
         <w:t>Employee - id, name, gender, phone, salary, dob</w:t>
       </w:r>
       <w:r>
-        <w:t xml:space="preserve">, </w:t>
-      </w:r>
-      <w:proofErr w:type="spellStart"/>
-      <w:r>
-        <w:t>desig</w:t>
-      </w:r>
-      <w:proofErr w:type="spellEnd"/>
+        <w:t>, desig</w:t>
+      </w:r>
     </w:p>
     <w:p>
       <w:pPr>
@@ -2570,13 +2325,8 @@
           <w:numId w:val="4"/>
         </w:numPr>
       </w:pPr>
-      <w:proofErr w:type="gramStart"/>
-      <w:r>
-        <w:t>Person :</w:t>
-      </w:r>
-      <w:proofErr w:type="gramEnd"/>
-      <w:r>
-        <w:t xml:space="preserve"> name, gender, phone, dob</w:t>
+      <w:r>
+        <w:t>Person : name, gender, phone, dob</w:t>
       </w:r>
     </w:p>
     <w:p>
@@ -2600,21 +2350,8 @@
         </w:numPr>
       </w:pPr>
       <w:r>
-        <w:t xml:space="preserve">Student extends Person - rollNo, </w:t>
-      </w:r>
-      <w:proofErr w:type="gramStart"/>
-      <w:r>
-        <w:t>marks[</w:t>
-      </w:r>
-      <w:proofErr w:type="gramEnd"/>
-      <w:r>
-        <w:t xml:space="preserve">], </w:t>
-      </w:r>
-      <w:proofErr w:type="spellStart"/>
-      <w:r>
-        <w:t>departmentName</w:t>
-      </w:r>
-      <w:proofErr w:type="spellEnd"/>
+        <w:t>Student extends Person - rollNo, marks[], departmentName</w:t>
+      </w:r>
     </w:p>
     <w:p>
       <w:pPr>
@@ -2625,31 +2362,7 @@
         </w:numPr>
       </w:pPr>
       <w:r>
-        <w:t xml:space="preserve">Every subclass invokes super class default constructor automatically with </w:t>
-      </w:r>
-      <w:proofErr w:type="gramStart"/>
-      <w:r>
-        <w:t>super(</w:t>
-      </w:r>
-      <w:proofErr w:type="gramEnd"/>
-      <w:r>
-        <w:t xml:space="preserve">) statement, but you can use </w:t>
-      </w:r>
-      <w:proofErr w:type="gramStart"/>
-      <w:r>
-        <w:t>super(</w:t>
-      </w:r>
-      <w:proofErr w:type="gramEnd"/>
-      <w:r>
-        <w:t xml:space="preserve">args, </w:t>
-      </w:r>
-      <w:proofErr w:type="gramStart"/>
-      <w:r>
-        <w:t>args,..</w:t>
-      </w:r>
-      <w:proofErr w:type="gramEnd"/>
-      <w:r>
-        <w:t>) to invoke the parameterized constructor of the super class</w:t>
+        <w:t>Every subclass invokes super class default constructor automatically with super() statement, but you can use super(args, args,..) to invoke the parameterized constructor of the super class</w:t>
       </w:r>
     </w:p>
     <w:p>
@@ -2661,31 +2374,7 @@
         </w:numPr>
       </w:pPr>
       <w:r>
-        <w:t xml:space="preserve">If the super class doesn’t have default </w:t>
-      </w:r>
-      <w:proofErr w:type="gramStart"/>
-      <w:r>
-        <w:t>constructor</w:t>
-      </w:r>
-      <w:proofErr w:type="gramEnd"/>
-      <w:r>
-        <w:t xml:space="preserve"> then subclass must explicitly call </w:t>
-      </w:r>
-      <w:proofErr w:type="gramStart"/>
-      <w:r>
-        <w:t>super(</w:t>
-      </w:r>
-      <w:proofErr w:type="gramEnd"/>
-      <w:r>
-        <w:t xml:space="preserve">args, </w:t>
-      </w:r>
-      <w:proofErr w:type="gramStart"/>
-      <w:r>
-        <w:t>args,..</w:t>
-      </w:r>
-      <w:proofErr w:type="gramEnd"/>
-      <w:r>
-        <w:t>) to call the parameterized constructor of the super class</w:t>
+        <w:t>If the super class doesn’t have default constructor then subclass must explicitly call super(args, args,..) to call the parameterized constructor of the super class</w:t>
       </w:r>
     </w:p>
     <w:p>
@@ -2885,47 +2574,15 @@
         <w:ind w:left="0" w:firstLine="0"/>
       </w:pPr>
       <w:r>
-        <w:t xml:space="preserve">Create a </w:t>
-      </w:r>
-      <w:proofErr w:type="gramStart"/>
-      <w:r>
-        <w:t>Student</w:t>
-      </w:r>
-      <w:proofErr w:type="gramEnd"/>
-      <w:r>
-        <w:t xml:space="preserve"> class that will have rollNo, name, gender, dob, phone, </w:t>
-      </w:r>
-      <w:proofErr w:type="gramStart"/>
-      <w:r>
-        <w:t>marks[</w:t>
-      </w:r>
-      <w:proofErr w:type="gramEnd"/>
-      <w:r>
-        <w:t>] array (pass 3 marks in int format)</w:t>
-      </w:r>
-    </w:p>
-    <w:p>
-      <w:pPr>
-        <w:ind w:left="0" w:firstLine="0"/>
-      </w:pPr>
-      <w:r>
-        <w:t xml:space="preserve">Create an Account class that will have </w:t>
-      </w:r>
-      <w:proofErr w:type="spellStart"/>
-      <w:r>
-        <w:t>accountNo</w:t>
-      </w:r>
-      <w:proofErr w:type="spellEnd"/>
-      <w:r>
-        <w:t xml:space="preserve">, balance, then create a </w:t>
-      </w:r>
-      <w:proofErr w:type="gramStart"/>
-      <w:r>
-        <w:t>Customer</w:t>
-      </w:r>
-      <w:proofErr w:type="gramEnd"/>
-      <w:r>
-        <w:t xml:space="preserve"> class that will have customer_id, name, gender, dob, phone, account (Account </w:t>
+        <w:t>Create a Student class that will have rollNo, name, gender, dob, phone, marks[] array (pass 3 marks in int format)</w:t>
+      </w:r>
+    </w:p>
+    <w:p>
+      <w:pPr>
+        <w:ind w:left="0" w:firstLine="0"/>
+      </w:pPr>
+      <w:r>
+        <w:t xml:space="preserve">Create an Account class that will have accountNo, balance, then create a Customer class that will have customer_id, name, gender, dob, phone, account (Account </w:t>
       </w:r>
       <w:r>
         <w:t>as a parameter</w:t>
@@ -2974,13 +2631,19 @@
         <w:ind w:left="0" w:firstLine="0"/>
       </w:pPr>
       <w:r>
-        <w:t xml:space="preserve">class Employee extends Person </w:t>
-      </w:r>
-      <w:proofErr w:type="gramStart"/>
-      <w:r>
-        <w:t>{ }</w:t>
-      </w:r>
-      <w:proofErr w:type="gramEnd"/>
+        <w:t xml:space="preserve">class Employee extends Person { } </w:t>
+      </w:r>
+    </w:p>
+    <w:p>
+      <w:pPr>
+        <w:ind w:left="0" w:firstLine="0"/>
+      </w:pPr>
+      <w:r>
+        <w:rPr>
+          <w:highlight w:val="yellow"/>
+        </w:rPr>
+        <w:t>Has - a relationship: Composition</w:t>
+      </w:r>
       <w:r>
         <w:t xml:space="preserve"> </w:t>
       </w:r>
@@ -2990,50 +2653,20 @@
         <w:ind w:left="0" w:firstLine="0"/>
       </w:pPr>
       <w:r>
-        <w:rPr>
-          <w:highlight w:val="yellow"/>
-        </w:rPr>
-        <w:t>Has - a relationship: Composition</w:t>
-      </w:r>
-      <w:r>
-        <w:t xml:space="preserve"> </w:t>
-      </w:r>
-    </w:p>
-    <w:p>
-      <w:pPr>
-        <w:ind w:left="0" w:firstLine="0"/>
-      </w:pPr>
-      <w:r>
         <w:t>class Customer</w:t>
       </w:r>
       <w:r>
-        <w:t xml:space="preserve"> extends </w:t>
-      </w:r>
-      <w:proofErr w:type="gramStart"/>
-      <w:r>
-        <w:t xml:space="preserve">Person </w:t>
-      </w:r>
-      <w:r>
-        <w:t xml:space="preserve"> {</w:t>
-      </w:r>
-      <w:proofErr w:type="gramEnd"/>
-      <w:r>
-        <w:t xml:space="preserve"> </w:t>
+        <w:t xml:space="preserve"> extends Person </w:t>
+      </w:r>
+      <w:r>
+        <w:t xml:space="preserve"> { </w:t>
       </w:r>
       <w:r>
         <w:t xml:space="preserve"> // extends - is-a relationship</w:t>
       </w:r>
       <w:r>
         <w:br/>
-        <w:t xml:space="preserve">  Account </w:t>
-      </w:r>
-      <w:proofErr w:type="spellStart"/>
-      <w:r>
-        <w:t>account</w:t>
-      </w:r>
-      <w:proofErr w:type="spellEnd"/>
-      <w:r>
-        <w:t>; // has-a relationship</w:t>
+        <w:t xml:space="preserve">  Account account; // has-a relationship</w:t>
       </w:r>
       <w:r>
         <w:br/>
@@ -3107,15 +2740,7 @@
         <w:t>Wrapper classes</w:t>
       </w:r>
       <w:r>
-        <w:t xml:space="preserve"> - these are the classes provided for every primitive </w:t>
-      </w:r>
-      <w:proofErr w:type="gramStart"/>
-      <w:r>
-        <w:t>datatypes</w:t>
-      </w:r>
-      <w:proofErr w:type="gramEnd"/>
-      <w:r>
-        <w:t xml:space="preserve"> to perform some advanced operations on the primitives</w:t>
+        <w:t xml:space="preserve"> - these are the classes provided for every primitive datatypes to perform some advanced operations on the primitives</w:t>
       </w:r>
     </w:p>
     <w:p>
@@ -3330,58 +2955,16 @@
       <w:pPr>
         <w:ind w:left="0" w:firstLine="0"/>
       </w:pPr>
-      <w:proofErr w:type="spellStart"/>
-      <w:r>
-        <w:t>isLetter</w:t>
-      </w:r>
-      <w:proofErr w:type="spellEnd"/>
-      <w:r>
-        <w:t xml:space="preserve"> vs </w:t>
-      </w:r>
-      <w:proofErr w:type="spellStart"/>
-      <w:r>
-        <w:t>isAlphabetic</w:t>
-      </w:r>
-      <w:proofErr w:type="spellEnd"/>
-      <w:r>
-        <w:t xml:space="preserve"> in Character class</w:t>
-      </w:r>
-    </w:p>
-    <w:p>
-      <w:pPr>
-        <w:ind w:left="0" w:firstLine="0"/>
-      </w:pPr>
-      <w:proofErr w:type="spellStart"/>
-      <w:r>
-        <w:t>isLetter</w:t>
-      </w:r>
-      <w:proofErr w:type="spellEnd"/>
-      <w:r>
-        <w:t xml:space="preserve"> works for all the letters, </w:t>
-      </w:r>
-      <w:proofErr w:type="spellStart"/>
-      <w:r>
-        <w:t>isAlphabetic</w:t>
-      </w:r>
-      <w:proofErr w:type="spellEnd"/>
-      <w:r>
-        <w:t xml:space="preserve"> is super set of </w:t>
-      </w:r>
-      <w:proofErr w:type="spellStart"/>
-      <w:r>
-        <w:t>isLetter</w:t>
-      </w:r>
-      <w:proofErr w:type="spellEnd"/>
-      <w:r>
-        <w:t xml:space="preserve">, all the letters are part of alphabets, </w:t>
-      </w:r>
-      <w:proofErr w:type="spellStart"/>
-      <w:r>
-        <w:t>isAlphabetic</w:t>
-      </w:r>
-      <w:proofErr w:type="spellEnd"/>
-      <w:r>
-        <w:t xml:space="preserve"> also used for other characters like roman numbers</w:t>
+      <w:r>
+        <w:t>isLetter vs isAlphabetic in Character class</w:t>
+      </w:r>
+    </w:p>
+    <w:p>
+      <w:pPr>
+        <w:ind w:left="0" w:firstLine="0"/>
+      </w:pPr>
+      <w:r>
+        <w:t>isLetter works for all the letters, isAlphabetic is super set of isLetter, all the letters are part of alphabets, isAlphabetic also used for other characters like roman numbers</w:t>
       </w:r>
     </w:p>
     <w:p>
@@ -3440,31 +3023,7 @@
       </w:r>
       <w:r>
         <w:br/>
-        <w:t xml:space="preserve">   </w:t>
-      </w:r>
-      <w:proofErr w:type="gramStart"/>
-      <w:r>
-        <w:t>UserService(</w:t>
-      </w:r>
-      <w:proofErr w:type="gramEnd"/>
-      <w:r>
-        <w:t xml:space="preserve">UserRepository repo) </w:t>
-      </w:r>
-      <w:proofErr w:type="gramStart"/>
-      <w:r>
-        <w:t>{ this</w:t>
-      </w:r>
-      <w:proofErr w:type="gramEnd"/>
-      <w:r>
-        <w:t>.repo = repo</w:t>
-      </w:r>
-      <w:proofErr w:type="gramStart"/>
-      <w:r>
-        <w:t>; }</w:t>
-      </w:r>
-      <w:proofErr w:type="gramEnd"/>
-      <w:r>
-        <w:t xml:space="preserve"> // </w:t>
+        <w:t xml:space="preserve">   UserService(UserRepository repo) { this.repo = repo; } // </w:t>
       </w:r>
       <w:r>
         <w:br/>
@@ -3505,35 +3064,11 @@
         <w:ind w:left="0" w:firstLine="0"/>
       </w:pPr>
       <w:r>
-        <w:t xml:space="preserve">   public </w:t>
-      </w:r>
-      <w:proofErr w:type="gramStart"/>
-      <w:r>
-        <w:t>Order(</w:t>
-      </w:r>
-      <w:proofErr w:type="gramEnd"/>
-      <w:r>
-        <w:t xml:space="preserve">) { </w:t>
+        <w:t xml:space="preserve">   public Order() { </w:t>
       </w:r>
       <w:r>
         <w:br/>
-        <w:t xml:space="preserve">    </w:t>
-      </w:r>
-      <w:proofErr w:type="gramStart"/>
-      <w:r>
-        <w:t>this.item</w:t>
-      </w:r>
-      <w:proofErr w:type="gramEnd"/>
-      <w:r>
-        <w:t xml:space="preserve"> = new </w:t>
-      </w:r>
-      <w:proofErr w:type="gramStart"/>
-      <w:r>
-        <w:t>OrderItem(</w:t>
-      </w:r>
-      <w:proofErr w:type="gramEnd"/>
-      <w:r>
-        <w:t>); // composition</w:t>
+        <w:t xml:space="preserve">    this.item = new OrderItem(); // composition</w:t>
       </w:r>
       <w:r>
         <w:br/>
@@ -3561,45 +3096,16 @@
       </w:r>
       <w:r>
         <w:br/>
-        <w:t xml:space="preserve">   public </w:t>
-      </w:r>
-      <w:proofErr w:type="gramStart"/>
-      <w:r>
-        <w:t>UserAccount(</w:t>
-      </w:r>
-      <w:proofErr w:type="gramEnd"/>
-      <w:r>
-        <w:t xml:space="preserve">) { </w:t>
+        <w:t xml:space="preserve">   public UserAccount() { </w:t>
       </w:r>
       <w:r>
         <w:br/>
-        <w:t xml:space="preserve">      </w:t>
-      </w:r>
-      <w:proofErr w:type="gramStart"/>
-      <w:r>
-        <w:t>this.credentials</w:t>
-      </w:r>
-      <w:proofErr w:type="gramEnd"/>
-      <w:r>
-        <w:t xml:space="preserve"> = new </w:t>
-      </w:r>
-      <w:proofErr w:type="gramStart"/>
-      <w:r>
-        <w:t>UserCredentials(</w:t>
-      </w:r>
-      <w:proofErr w:type="gramEnd"/>
-      <w:r>
-        <w:t>“…”, “…”);</w:t>
+        <w:t xml:space="preserve">      this.credentials = new UserCredentials(“…”, “…”);</w:t>
       </w:r>
       <w:r>
         <w:br/>
-        <w:t xml:space="preserve"> </w:t>
-      </w:r>
-      <w:proofErr w:type="gramStart"/>
-      <w:r>
-        <w:t xml:space="preserve">  }</w:t>
-      </w:r>
-      <w:proofErr w:type="gramEnd"/>
+        <w:t xml:space="preserve">   }</w:t>
+      </w:r>
       <w:r>
         <w:br/>
         <w:t>}</w:t>
@@ -3636,28 +3142,18 @@
       <w:pPr>
         <w:ind w:left="0" w:firstLine="0"/>
       </w:pPr>
-      <w:proofErr w:type="gramStart"/>
-      <w:r>
-        <w:t>display(</w:t>
-      </w:r>
-      <w:proofErr w:type="gramEnd"/>
-      <w:r>
-        <w:t>) {</w:t>
-      </w:r>
-      <w:proofErr w:type="gramStart"/>
-      <w:r>
-        <w:t xml:space="preserve"> ..</w:t>
-      </w:r>
-      <w:proofErr w:type="gramEnd"/>
-      <w:r>
-        <w:t xml:space="preserve"> } </w:t>
-      </w:r>
-    </w:p>
-    <w:p>
-      <w:pPr>
-        <w:ind w:left="0" w:firstLine="0"/>
-      </w:pPr>
-      <w:r>
+      <w:r>
+        <w:t xml:space="preserve">display() { .. } </w:t>
+      </w:r>
+    </w:p>
+    <w:p>
+      <w:pPr>
+        <w:ind w:left="0" w:firstLine="0"/>
+      </w:pPr>
+      <w:r>
+        <w:rPr>
+          <w:noProof/>
+        </w:rPr>
         <w:lastRenderedPageBreak/>
         <w:drawing>
           <wp:inline distT="0" distB="0" distL="0" distR="0" wp14:anchorId="1E090C4A" wp14:editId="104FACC7">
@@ -3712,6 +3208,9 @@
         <w:ind w:left="0" w:firstLine="0"/>
       </w:pPr>
       <w:r>
+        <w:rPr>
+          <w:noProof/>
+        </w:rPr>
         <w:lastRenderedPageBreak/>
         <w:drawing>
           <wp:inline distT="0" distB="0" distL="0" distR="0" wp14:anchorId="66513836" wp14:editId="56D5AD35">
@@ -3771,6 +3270,9 @@
         <w:ind w:left="0" w:firstLine="0"/>
       </w:pPr>
       <w:r>
+        <w:rPr>
+          <w:noProof/>
+        </w:rPr>
         <w:lastRenderedPageBreak/>
         <w:drawing>
           <wp:inline distT="0" distB="0" distL="0" distR="0" wp14:anchorId="06030C1D" wp14:editId="3B417DDB">
@@ -3825,6 +3327,9 @@
         <w:ind w:left="0" w:firstLine="0"/>
       </w:pPr>
       <w:r>
+        <w:rPr>
+          <w:noProof/>
+        </w:rPr>
         <w:drawing>
           <wp:inline distT="0" distB="0" distL="0" distR="0" wp14:anchorId="2AC00CCC" wp14:editId="0CA75893">
             <wp:extent cx="5943600" cy="2276475"/>
@@ -3878,6 +3383,9 @@
         <w:ind w:left="0" w:firstLine="0"/>
       </w:pPr>
       <w:r>
+        <w:rPr>
+          <w:noProof/>
+        </w:rPr>
         <w:lastRenderedPageBreak/>
         <w:drawing>
           <wp:inline distT="0" distB="0" distL="0" distR="0" wp14:anchorId="140E2DC4" wp14:editId="590E3374">
@@ -3932,6 +3440,9 @@
         <w:ind w:left="0" w:firstLine="0"/>
       </w:pPr>
       <w:r>
+        <w:rPr>
+          <w:noProof/>
+        </w:rPr>
         <w:drawing>
           <wp:inline distT="0" distB="0" distL="0" distR="0" wp14:anchorId="1B61F5E5" wp14:editId="6AE45FD0">
             <wp:extent cx="5943600" cy="1930400"/>
@@ -3985,6 +3496,9 @@
         <w:ind w:left="0" w:firstLine="0"/>
       </w:pPr>
       <w:r>
+        <w:rPr>
+          <w:noProof/>
+        </w:rPr>
         <w:lastRenderedPageBreak/>
         <w:drawing>
           <wp:inline distT="0" distB="0" distL="0" distR="0" wp14:anchorId="037285E3" wp14:editId="0F04A7A2">
@@ -4027,51 +3541,19 @@
       <w:pPr>
         <w:ind w:left="0" w:firstLine="0"/>
       </w:pPr>
-      <w:proofErr w:type="spellStart"/>
-      <w:r>
-        <w:t>instanceof</w:t>
-      </w:r>
-      <w:proofErr w:type="spellEnd"/>
-      <w:r>
-        <w:t xml:space="preserve">: It is a keyword used to check the type of object when a super class is handling various sub class type of objects, it </w:t>
-      </w:r>
-      <w:proofErr w:type="gramStart"/>
-      <w:r>
-        <w:t>avoid</w:t>
-      </w:r>
-      <w:proofErr w:type="gramEnd"/>
-      <w:r>
-        <w:t xml:space="preserve"> </w:t>
-      </w:r>
-      <w:proofErr w:type="spellStart"/>
-      <w:r>
-        <w:t>ClassCastException</w:t>
-      </w:r>
-      <w:proofErr w:type="spellEnd"/>
-    </w:p>
-    <w:p>
-      <w:pPr>
-        <w:ind w:left="0" w:firstLine="0"/>
-      </w:pPr>
-      <w:r>
-        <w:rPr>
-          <w:highlight w:val="yellow"/>
-        </w:rPr>
-        <w:t xml:space="preserve">Explicit </w:t>
-      </w:r>
-      <w:proofErr w:type="spellStart"/>
-      <w:r>
-        <w:rPr>
-          <w:highlight w:val="yellow"/>
-        </w:rPr>
-        <w:t>Downcasting</w:t>
-      </w:r>
-      <w:proofErr w:type="spellEnd"/>
-      <w:r>
-        <w:rPr>
-          <w:highlight w:val="yellow"/>
-        </w:rPr>
-        <w:t>:</w:t>
+      <w:r>
+        <w:t>instanceof: It is a keyword used to check the type of object when a super class is handling various sub class type of objects, it avoid ClassCastException</w:t>
+      </w:r>
+    </w:p>
+    <w:p>
+      <w:pPr>
+        <w:ind w:left="0" w:firstLine="0"/>
+      </w:pPr>
+      <w:r>
+        <w:rPr>
+          <w:highlight w:val="yellow"/>
+        </w:rPr>
+        <w:t>Explicit Downcasting:</w:t>
       </w:r>
       <w:r>
         <w:t xml:space="preserve"> In many cases, you will use super class reference variable to handle all the sub-types, but when you need to access members of sub-classes then you need a reference variable of subclass type</w:t>
@@ -4081,36 +3563,18 @@
       <w:pPr>
         <w:ind w:left="0" w:firstLine="0"/>
       </w:pPr>
-      <w:proofErr w:type="spellStart"/>
-      <w:r>
-        <w:t>SavingsAccount</w:t>
-      </w:r>
-      <w:proofErr w:type="spellEnd"/>
-      <w:r>
-        <w:t xml:space="preserve"> </w:t>
-      </w:r>
-      <w:proofErr w:type="spellStart"/>
-      <w:r>
-        <w:t>sa</w:t>
-      </w:r>
-      <w:proofErr w:type="spellEnd"/>
-      <w:r>
-        <w:t xml:space="preserve"> = (</w:t>
-      </w:r>
-      <w:proofErr w:type="spellStart"/>
-      <w:r>
-        <w:t>SavingsAccount</w:t>
-      </w:r>
-      <w:proofErr w:type="spellEnd"/>
-      <w:r>
-        <w:t>) a;</w:t>
-      </w:r>
-    </w:p>
-    <w:p>
-      <w:pPr>
-        <w:ind w:left="0" w:firstLine="0"/>
-      </w:pPr>
-      <w:r>
+      <w:r>
+        <w:t>SavingsAccount sa = (SavingsAccount) a;</w:t>
+      </w:r>
+    </w:p>
+    <w:p>
+      <w:pPr>
+        <w:ind w:left="0" w:firstLine="0"/>
+      </w:pPr>
+      <w:r>
+        <w:rPr>
+          <w:noProof/>
+        </w:rPr>
         <w:drawing>
           <wp:inline distT="0" distB="0" distL="0" distR="0" wp14:anchorId="6B984EB6" wp14:editId="4454F57F">
             <wp:extent cx="5943600" cy="2846705"/>
@@ -4170,43 +3634,19 @@
         <w:ind w:left="0" w:firstLine="0"/>
       </w:pPr>
       <w:r>
-        <w:t xml:space="preserve">class Person </w:t>
-      </w:r>
-      <w:proofErr w:type="gramStart"/>
-      <w:r>
-        <w:t>{ }</w:t>
-      </w:r>
-      <w:proofErr w:type="gramEnd"/>
-      <w:r>
-        <w:t xml:space="preserve"> </w:t>
+        <w:t xml:space="preserve">class Person { } </w:t>
       </w:r>
       <w:r>
         <w:br/>
-        <w:t xml:space="preserve">class Employee extends Person </w:t>
-      </w:r>
-      <w:proofErr w:type="gramStart"/>
-      <w:r>
-        <w:t>{ }</w:t>
-      </w:r>
-      <w:proofErr w:type="gramEnd"/>
-      <w:r>
-        <w:t xml:space="preserve"> </w:t>
-      </w:r>
-    </w:p>
-    <w:p>
-      <w:pPr>
-        <w:ind w:left="0" w:firstLine="0"/>
-      </w:pPr>
-      <w:r>
-        <w:t xml:space="preserve">If a class doesn’t extend any </w:t>
-      </w:r>
-      <w:proofErr w:type="gramStart"/>
-      <w:r>
-        <w:t>class</w:t>
-      </w:r>
-      <w:proofErr w:type="gramEnd"/>
-      <w:r>
-        <w:t xml:space="preserve"> then it automatically inherits Object class</w:t>
+        <w:t xml:space="preserve">class Employee extends Person { } </w:t>
+      </w:r>
+    </w:p>
+    <w:p>
+      <w:pPr>
+        <w:ind w:left="0" w:firstLine="0"/>
+      </w:pPr>
+      <w:r>
+        <w:t>If a class doesn’t extend any class then it automatically inherits Object class</w:t>
       </w:r>
     </w:p>
     <w:p>
@@ -4296,16 +3736,776 @@
       <w:pPr>
         <w:ind w:left="0" w:firstLine="0"/>
       </w:pPr>
-    </w:p>
-    <w:p>
-      <w:pPr>
-        <w:ind w:left="0" w:firstLine="0"/>
-      </w:pPr>
-    </w:p>
-    <w:p>
-      <w:pPr>
-        <w:ind w:left="0" w:firstLine="0"/>
-      </w:pPr>
+      <w:r>
+        <w:rPr>
+          <w:highlight w:val="yellow"/>
+        </w:rPr>
+        <w:t>Abstraction:</w:t>
+      </w:r>
+    </w:p>
+    <w:p>
+      <w:pPr>
+        <w:ind w:left="0" w:firstLine="0"/>
+      </w:pPr>
+      <w:r>
+        <w:t>It hides the complexity from the end user and shows only necessary details to the end user.</w:t>
+      </w:r>
+    </w:p>
+    <w:p>
+      <w:pPr>
+        <w:ind w:left="0" w:firstLine="0"/>
+      </w:pPr>
+      <w:r>
+        <w:t>It helps end users to understand what methods do instead of knowing their complex implementations, this adds flexibility in the code so that the can use the methods without knowing its internal logic.</w:t>
+      </w:r>
+    </w:p>
+    <w:p>
+      <w:pPr>
+        <w:ind w:left="0" w:firstLine="0"/>
+      </w:pPr>
+      <w:r>
+        <w:t>Abstraction is achieved in two ways</w:t>
+      </w:r>
+    </w:p>
+    <w:p>
+      <w:pPr>
+        <w:pStyle w:val="ListParagraph"/>
+        <w:numPr>
+          <w:ilvl w:val="0"/>
+          <w:numId w:val="8"/>
+        </w:numPr>
+      </w:pPr>
+      <w:r>
+        <w:t>interface -&gt; it will have only abstract methods and constants</w:t>
+      </w:r>
+    </w:p>
+    <w:p>
+      <w:pPr>
+        <w:pStyle w:val="ListParagraph"/>
+        <w:numPr>
+          <w:ilvl w:val="0"/>
+          <w:numId w:val="8"/>
+        </w:numPr>
+      </w:pPr>
+      <w:r>
+        <w:t>abstract class -&gt; It will have both abstract &amp; concrete methods</w:t>
+      </w:r>
+    </w:p>
+    <w:p>
+      <w:pPr>
+        <w:ind w:left="0" w:firstLine="0"/>
+      </w:pPr>
+      <w:r>
+        <w:rPr>
+          <w:highlight w:val="yellow"/>
+        </w:rPr>
+        <w:t>What are abstract methods:</w:t>
+      </w:r>
+    </w:p>
+    <w:p>
+      <w:pPr>
+        <w:ind w:left="0" w:firstLine="0"/>
+      </w:pPr>
+      <w:r>
+        <w:t>These are the methods without body or implementation</w:t>
+      </w:r>
+    </w:p>
+    <w:p>
+      <w:pPr>
+        <w:ind w:left="0" w:firstLine="0"/>
+      </w:pPr>
+      <w:r>
+        <w:rPr>
+          <w:highlight w:val="yellow"/>
+        </w:rPr>
+        <w:lastRenderedPageBreak/>
+        <w:t>What are concrete methods</w:t>
+      </w:r>
+    </w:p>
+    <w:p>
+      <w:pPr>
+        <w:ind w:left="0" w:firstLine="0"/>
+      </w:pPr>
+      <w:r>
+        <w:t>These are the methods with body</w:t>
+      </w:r>
+      <w:r>
+        <w:t xml:space="preserve"> or logics</w:t>
+      </w:r>
+    </w:p>
+    <w:p>
+      <w:pPr>
+        <w:ind w:left="0" w:firstLine="0"/>
+      </w:pPr>
+      <w:r>
+        <w:rPr>
+          <w:highlight w:val="yellow"/>
+        </w:rPr>
+        <w:t>Interface</w:t>
+      </w:r>
+    </w:p>
+    <w:p>
+      <w:pPr>
+        <w:ind w:left="0" w:firstLine="0"/>
+      </w:pPr>
+      <w:r>
+        <w:t>It will have only abstract methods &amp; constants</w:t>
+      </w:r>
+    </w:p>
+    <w:p>
+      <w:pPr>
+        <w:ind w:left="0" w:firstLine="0"/>
+      </w:pPr>
+      <w:r>
+        <w:t xml:space="preserve">interface TicketBooking { </w:t>
+      </w:r>
+      <w:r>
+        <w:br/>
+        <w:t xml:space="preserve">   void bookTicket();</w:t>
+      </w:r>
+      <w:r>
+        <w:t xml:space="preserve"> // public abstract void bookTicket()</w:t>
+      </w:r>
+      <w:r>
+        <w:br/>
+        <w:t xml:space="preserve">   void printTicket();</w:t>
+      </w:r>
+      <w:r>
+        <w:t xml:space="preserve"> // public abstract void printTicket();</w:t>
+      </w:r>
+      <w:r>
+        <w:br/>
+        <w:t>}</w:t>
+      </w:r>
+    </w:p>
+    <w:p>
+      <w:pPr>
+        <w:ind w:left="0" w:firstLine="0"/>
+      </w:pPr>
+      <w:r>
+        <w:t xml:space="preserve">Who will provide body: Classes implement the interface </w:t>
+      </w:r>
+    </w:p>
+    <w:p>
+      <w:pPr>
+        <w:ind w:left="0" w:firstLine="0"/>
+      </w:pPr>
+      <w:r>
+        <w:t xml:space="preserve">class RailwayTicketBooking implements TicketBooking { </w:t>
+      </w:r>
+      <w:r>
+        <w:br/>
+        <w:t xml:space="preserve">  // it has to provide body for all the abstract methods mandatorily, else a class can be abstract</w:t>
+      </w:r>
+      <w:r>
+        <w:br/>
+        <w:t>}</w:t>
+      </w:r>
+    </w:p>
+    <w:p>
+      <w:pPr>
+        <w:ind w:left="0" w:firstLine="0"/>
+      </w:pPr>
+      <w:r>
+        <w:t xml:space="preserve">class FlightTicketBooking implements TicketBooking { </w:t>
+      </w:r>
+      <w:r>
+        <w:br/>
+        <w:t xml:space="preserve">  // it has to implement all the methods of TicketBooking, else it can be made abstract </w:t>
+      </w:r>
+      <w:r>
+        <w:br/>
+        <w:t>}</w:t>
+      </w:r>
+    </w:p>
+    <w:p>
+      <w:pPr>
+        <w:ind w:left="0" w:firstLine="0"/>
+      </w:pPr>
+      <w:r>
+        <w:rPr>
+          <w:highlight w:val="yellow"/>
+        </w:rPr>
+        <w:t>Where exactly interfaces are useful in real time</w:t>
+      </w:r>
+    </w:p>
+    <w:p>
+      <w:pPr>
+        <w:ind w:left="0" w:firstLine="0"/>
+      </w:pPr>
+      <w:r>
+        <w:t>Interfaces acts like a contract between two programs, so that both the programs would use same methods so that both knows the rules.</w:t>
+      </w:r>
+    </w:p>
+    <w:p>
+      <w:pPr>
+        <w:ind w:left="0" w:firstLine="0"/>
+      </w:pPr>
+      <w:r>
+        <w:rPr>
+          <w:highlight w:val="yellow"/>
+        </w:rPr>
+        <w:t>Abstract class:</w:t>
+      </w:r>
+    </w:p>
+    <w:p>
+      <w:pPr>
+        <w:ind w:left="0" w:firstLine="0"/>
+      </w:pPr>
+      <w:r>
+        <w:t>It can have both abstract and concrete methods, it can be used when you know partial implementation of the class</w:t>
+      </w:r>
+    </w:p>
+    <w:p>
+      <w:pPr>
+        <w:ind w:left="0" w:firstLine="0"/>
+      </w:pPr>
+      <w:r>
+        <w:t xml:space="preserve">abstract class Account { </w:t>
+      </w:r>
+      <w:r>
+        <w:br/>
+        <w:t xml:space="preserve">   void display() { … // prints account details }</w:t>
+      </w:r>
+      <w:r>
+        <w:br/>
+        <w:t xml:space="preserve">   abstract double applyCharages();</w:t>
+      </w:r>
+      <w:r>
+        <w:br/>
+        <w:t>}</w:t>
+      </w:r>
+    </w:p>
+    <w:p>
+      <w:pPr>
+        <w:ind w:left="0" w:firstLine="0"/>
+      </w:pPr>
+      <w:r>
+        <w:lastRenderedPageBreak/>
+        <w:t xml:space="preserve">class Savings extends Account { </w:t>
+      </w:r>
+      <w:r>
+        <w:br/>
+        <w:t xml:space="preserve">  // sub class must mandatorily implement abstract methods</w:t>
+      </w:r>
+    </w:p>
+    <w:p>
+      <w:pPr>
+        <w:ind w:left="0" w:firstLine="0"/>
+      </w:pPr>
+      <w:r>
+        <w:t xml:space="preserve">   double applyCharges() { return 0.02; }</w:t>
+      </w:r>
+      <w:r>
+        <w:br/>
+        <w:t>}</w:t>
+      </w:r>
+      <w:r>
+        <w:br/>
+        <w:t>class Current extends Account  {</w:t>
+      </w:r>
+      <w:r>
+        <w:br/>
+        <w:t xml:space="preserve">   double applyCharages() { return 0.03; }</w:t>
+      </w:r>
+      <w:r>
+        <w:br/>
+        <w:t>}</w:t>
+      </w:r>
+    </w:p>
+    <w:p>
+      <w:pPr>
+        <w:ind w:left="0" w:firstLine="0"/>
+      </w:pPr>
+      <w:r>
+        <w:rPr>
+          <w:highlight w:val="yellow"/>
+        </w:rPr>
+        <w:t>Car showroom application</w:t>
+      </w:r>
+    </w:p>
+    <w:p>
+      <w:pPr>
+        <w:ind w:left="0" w:firstLine="0"/>
+      </w:pPr>
+      <w:r>
+        <w:t xml:space="preserve">abstract class Car { </w:t>
+      </w:r>
+      <w:r>
+        <w:br/>
+        <w:t xml:space="preserve">   abstract void mileage();</w:t>
+      </w:r>
+      <w:r>
+        <w:br/>
+        <w:t xml:space="preserve">   abstract double getPrice();</w:t>
+      </w:r>
+      <w:r>
+        <w:br/>
+        <w:t xml:space="preserve">   void basicFeatures() { … }</w:t>
+      </w:r>
+      <w:r>
+        <w:br/>
+        <w:t>}</w:t>
+      </w:r>
+      <w:r>
+        <w:br/>
+        <w:t xml:space="preserve">class Creta extends Car { </w:t>
+      </w:r>
+      <w:r>
+        <w:br/>
+        <w:t xml:space="preserve">    // you must override mileage() &amp; getPrice()</w:t>
+      </w:r>
+      <w:r>
+        <w:br/>
+        <w:t>}</w:t>
+      </w:r>
+      <w:r>
+        <w:br/>
+        <w:t xml:space="preserve">class I20 extends Car { </w:t>
+      </w:r>
+      <w:r>
+        <w:br/>
+        <w:t xml:space="preserve">   // you must override mileage() &amp; getPrice();</w:t>
+      </w:r>
+      <w:r>
+        <w:br/>
+        <w:t>}</w:t>
+      </w:r>
+    </w:p>
+    <w:p>
+      <w:pPr>
+        <w:ind w:left="0" w:firstLine="0"/>
+      </w:pPr>
+      <w:r>
+        <w:rPr>
+          <w:highlight w:val="yellow"/>
+        </w:rPr>
+        <w:t>Abstract class vs Interfaces</w:t>
+      </w:r>
+    </w:p>
+    <w:tbl>
+      <w:tblPr>
+        <w:tblStyle w:val="TableGrid"/>
+        <w:tblW w:w="0" w:type="auto"/>
+        <w:tblLook w:val="04A0" w:firstRow="1" w:lastRow="0" w:firstColumn="1" w:lastColumn="0" w:noHBand="0" w:noVBand="1"/>
+      </w:tblPr>
+      <w:tblGrid>
+        <w:gridCol w:w="4675"/>
+        <w:gridCol w:w="4675"/>
+      </w:tblGrid>
+      <w:tr>
+        <w:tc>
+          <w:tcPr>
+            <w:tcW w:w="4675" w:type="dxa"/>
+          </w:tcPr>
+          <w:p>
+            <w:pPr>
+              <w:ind w:left="0" w:firstLine="0"/>
+            </w:pPr>
+            <w:r>
+              <w:t>Interfaces</w:t>
+            </w:r>
+          </w:p>
+        </w:tc>
+        <w:tc>
+          <w:tcPr>
+            <w:tcW w:w="4675" w:type="dxa"/>
+          </w:tcPr>
+          <w:p>
+            <w:pPr>
+              <w:ind w:left="0" w:firstLine="0"/>
+            </w:pPr>
+            <w:r>
+              <w:t>Abstract class</w:t>
+            </w:r>
+          </w:p>
+        </w:tc>
+      </w:tr>
+      <w:tr>
+        <w:tc>
+          <w:tcPr>
+            <w:tcW w:w="4675" w:type="dxa"/>
+          </w:tcPr>
+          <w:p>
+            <w:pPr>
+              <w:ind w:left="0" w:firstLine="0"/>
+            </w:pPr>
+            <w:r>
+              <w:t>all the methods are abstract by default</w:t>
+            </w:r>
+          </w:p>
+        </w:tc>
+        <w:tc>
+          <w:tcPr>
+            <w:tcW w:w="4675" w:type="dxa"/>
+          </w:tcPr>
+          <w:p>
+            <w:pPr>
+              <w:ind w:left="0" w:firstLine="0"/>
+            </w:pPr>
+            <w:r>
+              <w:t>you can have abstract &amp; concrete methods both</w:t>
+            </w:r>
+          </w:p>
+        </w:tc>
+      </w:tr>
+      <w:tr>
+        <w:tc>
+          <w:tcPr>
+            <w:tcW w:w="4675" w:type="dxa"/>
+          </w:tcPr>
+          <w:p>
+            <w:pPr>
+              <w:ind w:left="0" w:firstLine="0"/>
+            </w:pPr>
+            <w:r>
+              <w:t>You can’t create constructor</w:t>
+            </w:r>
+          </w:p>
+        </w:tc>
+        <w:tc>
+          <w:tcPr>
+            <w:tcW w:w="4675" w:type="dxa"/>
+          </w:tcPr>
+          <w:p>
+            <w:pPr>
+              <w:ind w:left="0" w:firstLine="0"/>
+            </w:pPr>
+            <w:r>
+              <w:t>You can create constructor</w:t>
+            </w:r>
+          </w:p>
+        </w:tc>
+      </w:tr>
+      <w:tr>
+        <w:tc>
+          <w:tcPr>
+            <w:tcW w:w="4675" w:type="dxa"/>
+          </w:tcPr>
+          <w:p>
+            <w:pPr>
+              <w:ind w:left="0" w:firstLine="0"/>
+            </w:pPr>
+            <w:r>
+              <w:t>all the variables are constants by default</w:t>
+            </w:r>
+          </w:p>
+        </w:tc>
+        <w:tc>
+          <w:tcPr>
+            <w:tcW w:w="4675" w:type="dxa"/>
+          </w:tcPr>
+          <w:p>
+            <w:pPr>
+              <w:ind w:left="0" w:firstLine="0"/>
+            </w:pPr>
+            <w:r>
+              <w:t>variables are not constants by default</w:t>
+            </w:r>
+          </w:p>
+        </w:tc>
+      </w:tr>
+      <w:tr>
+        <w:tc>
+          <w:tcPr>
+            <w:tcW w:w="4675" w:type="dxa"/>
+          </w:tcPr>
+          <w:p>
+            <w:pPr>
+              <w:ind w:left="0" w:firstLine="0"/>
+            </w:pPr>
+            <w:r>
+              <w:t>members are public by default</w:t>
+            </w:r>
+          </w:p>
+        </w:tc>
+        <w:tc>
+          <w:tcPr>
+            <w:tcW w:w="4675" w:type="dxa"/>
+          </w:tcPr>
+          <w:p>
+            <w:pPr>
+              <w:ind w:left="0" w:firstLine="0"/>
+            </w:pPr>
+            <w:r>
+              <w:t>members are not public by default</w:t>
+            </w:r>
+          </w:p>
+        </w:tc>
+      </w:tr>
+    </w:tbl>
+    <w:p>
+      <w:pPr>
+        <w:ind w:left="0" w:firstLine="0"/>
+      </w:pPr>
+    </w:p>
+    <w:p>
+      <w:pPr>
+        <w:ind w:left="0" w:firstLine="0"/>
+      </w:pPr>
+      <w:r>
+        <w:rPr>
+          <w:highlight w:val="yellow"/>
+        </w:rPr>
+        <w:t>Common feature of abstract class &amp; interface</w:t>
+      </w:r>
+    </w:p>
+    <w:p>
+      <w:pPr>
+        <w:ind w:left="0" w:firstLine="0"/>
+      </w:pPr>
+      <w:r>
+        <w:t>You can’t create object for abstract class or interfaces</w:t>
+      </w:r>
+    </w:p>
+    <w:p>
+      <w:pPr>
+        <w:ind w:left="0" w:firstLine="0"/>
+      </w:pPr>
+      <w:r>
+        <w:t xml:space="preserve">Car c = </w:t>
+      </w:r>
+      <w:r>
+        <w:rPr>
+          <w:highlight w:val="yellow"/>
+        </w:rPr>
+        <w:t>new Creta();</w:t>
+      </w:r>
+      <w:r>
+        <w:t xml:space="preserve"> // this is valid</w:t>
+      </w:r>
+    </w:p>
+    <w:p>
+      <w:pPr>
+        <w:ind w:left="0" w:firstLine="0"/>
+      </w:pPr>
+      <w:r>
+        <w:lastRenderedPageBreak/>
+        <w:t>Car c = new Car(); // invalid, because Car is an abstract class</w:t>
+      </w:r>
+    </w:p>
+    <w:p>
+      <w:pPr>
+        <w:ind w:left="0" w:firstLine="0"/>
+      </w:pPr>
+      <w:r>
+        <w:t>Car c; // it is not creating an object of Car, it is just a reference that can refer to all its subclass object</w:t>
+      </w:r>
+    </w:p>
+    <w:p>
+      <w:pPr>
+        <w:ind w:left="0" w:firstLine="0"/>
+      </w:pPr>
+      <w:r>
+        <w:rPr>
+          <w:highlight w:val="yellow"/>
+        </w:rPr>
+        <w:t>TestInterfaces.java</w:t>
+      </w:r>
+    </w:p>
+    <w:p>
+      <w:pPr>
+        <w:ind w:left="0" w:firstLine="0"/>
+      </w:pPr>
+      <w:r>
+        <w:drawing>
+          <wp:inline distT="0" distB="0" distL="0" distR="0" wp14:anchorId="424704A9" wp14:editId="180A65B3">
+            <wp:extent cx="5943600" cy="4772660"/>
+            <wp:effectExtent l="0" t="0" r="0" b="8890"/>
+            <wp:docPr id="1210171918" name="Picture 1"/>
+            <wp:cNvGraphicFramePr>
+              <a:graphicFrameLocks xmlns:a="http://schemas.openxmlformats.org/drawingml/2006/main" noChangeAspect="1"/>
+            </wp:cNvGraphicFramePr>
+            <a:graphic xmlns:a="http://schemas.openxmlformats.org/drawingml/2006/main">
+              <a:graphicData uri="http://schemas.openxmlformats.org/drawingml/2006/picture">
+                <pic:pic xmlns:pic="http://schemas.openxmlformats.org/drawingml/2006/picture">
+                  <pic:nvPicPr>
+                    <pic:cNvPr id="1210171918" name=""/>
+                    <pic:cNvPicPr/>
+                  </pic:nvPicPr>
+                  <pic:blipFill>
+                    <a:blip r:embed="rId40"/>
+                    <a:stretch>
+                      <a:fillRect/>
+                    </a:stretch>
+                  </pic:blipFill>
+                  <pic:spPr>
+                    <a:xfrm>
+                      <a:off x="0" y="0"/>
+                      <a:ext cx="5943600" cy="4772660"/>
+                    </a:xfrm>
+                    <a:prstGeom prst="rect">
+                      <a:avLst/>
+                    </a:prstGeom>
+                  </pic:spPr>
+                </pic:pic>
+              </a:graphicData>
+            </a:graphic>
+          </wp:inline>
+        </w:drawing>
+      </w:r>
+    </w:p>
+    <w:p>
+      <w:pPr>
+        <w:ind w:left="0" w:firstLine="0"/>
+      </w:pPr>
+      <w:r>
+        <w:rPr>
+          <w:highlight w:val="yellow"/>
+        </w:rPr>
+        <w:t>Output:</w:t>
+      </w:r>
+    </w:p>
+    <w:p>
+      <w:pPr>
+        <w:ind w:left="0" w:firstLine="0"/>
+      </w:pPr>
+      <w:r>
+        <w:lastRenderedPageBreak/>
+        <w:drawing>
+          <wp:inline distT="0" distB="0" distL="0" distR="0" wp14:anchorId="57C4DD67" wp14:editId="2373D38F">
+            <wp:extent cx="5943600" cy="1751330"/>
+            <wp:effectExtent l="0" t="0" r="0" b="1270"/>
+            <wp:docPr id="1933545954" name="Picture 1"/>
+            <wp:cNvGraphicFramePr>
+              <a:graphicFrameLocks xmlns:a="http://schemas.openxmlformats.org/drawingml/2006/main" noChangeAspect="1"/>
+            </wp:cNvGraphicFramePr>
+            <a:graphic xmlns:a="http://schemas.openxmlformats.org/drawingml/2006/main">
+              <a:graphicData uri="http://schemas.openxmlformats.org/drawingml/2006/picture">
+                <pic:pic xmlns:pic="http://schemas.openxmlformats.org/drawingml/2006/picture">
+                  <pic:nvPicPr>
+                    <pic:cNvPr id="1933545954" name=""/>
+                    <pic:cNvPicPr/>
+                  </pic:nvPicPr>
+                  <pic:blipFill>
+                    <a:blip r:embed="rId41"/>
+                    <a:stretch>
+                      <a:fillRect/>
+                    </a:stretch>
+                  </pic:blipFill>
+                  <pic:spPr>
+                    <a:xfrm>
+                      <a:off x="0" y="0"/>
+                      <a:ext cx="5943600" cy="1751330"/>
+                    </a:xfrm>
+                    <a:prstGeom prst="rect">
+                      <a:avLst/>
+                    </a:prstGeom>
+                  </pic:spPr>
+                </pic:pic>
+              </a:graphicData>
+            </a:graphic>
+          </wp:inline>
+        </w:drawing>
+      </w:r>
+    </w:p>
+    <w:p>
+      <w:pPr>
+        <w:ind w:left="0" w:firstLine="0"/>
+      </w:pPr>
+      <w:r>
+        <w:rPr>
+          <w:highlight w:val="yellow"/>
+        </w:rPr>
+        <w:t>TestAbstractClass.java</w:t>
+      </w:r>
+    </w:p>
+    <w:p>
+      <w:pPr>
+        <w:ind w:left="0" w:firstLine="0"/>
+      </w:pPr>
+      <w:r>
+        <w:lastRenderedPageBreak/>
+        <w:drawing>
+          <wp:inline distT="0" distB="0" distL="0" distR="0" wp14:anchorId="51E284D0" wp14:editId="4B887D4C">
+            <wp:extent cx="5943600" cy="6744970"/>
+            <wp:effectExtent l="0" t="0" r="0" b="0"/>
+            <wp:docPr id="1498661907" name="Picture 1"/>
+            <wp:cNvGraphicFramePr>
+              <a:graphicFrameLocks xmlns:a="http://schemas.openxmlformats.org/drawingml/2006/main" noChangeAspect="1"/>
+            </wp:cNvGraphicFramePr>
+            <a:graphic xmlns:a="http://schemas.openxmlformats.org/drawingml/2006/main">
+              <a:graphicData uri="http://schemas.openxmlformats.org/drawingml/2006/picture">
+                <pic:pic xmlns:pic="http://schemas.openxmlformats.org/drawingml/2006/picture">
+                  <pic:nvPicPr>
+                    <pic:cNvPr id="1498661907" name=""/>
+                    <pic:cNvPicPr/>
+                  </pic:nvPicPr>
+                  <pic:blipFill>
+                    <a:blip r:embed="rId42"/>
+                    <a:stretch>
+                      <a:fillRect/>
+                    </a:stretch>
+                  </pic:blipFill>
+                  <pic:spPr>
+                    <a:xfrm>
+                      <a:off x="0" y="0"/>
+                      <a:ext cx="5943600" cy="6744970"/>
+                    </a:xfrm>
+                    <a:prstGeom prst="rect">
+                      <a:avLst/>
+                    </a:prstGeom>
+                  </pic:spPr>
+                </pic:pic>
+              </a:graphicData>
+            </a:graphic>
+          </wp:inline>
+        </w:drawing>
+      </w:r>
+    </w:p>
+    <w:p>
+      <w:pPr>
+        <w:ind w:left="0" w:firstLine="0"/>
+      </w:pPr>
+      <w:r>
+        <w:rPr>
+          <w:highlight w:val="yellow"/>
+        </w:rPr>
+        <w:t>Output:</w:t>
+      </w:r>
+    </w:p>
+    <w:p>
+      <w:pPr>
+        <w:ind w:left="0" w:firstLine="0"/>
+      </w:pPr>
+      <w:r>
+        <w:lastRenderedPageBreak/>
+        <w:drawing>
+          <wp:inline distT="0" distB="0" distL="0" distR="0" wp14:anchorId="2EBB836A" wp14:editId="6AAD57D7">
+            <wp:extent cx="2791215" cy="1819529"/>
+            <wp:effectExtent l="0" t="0" r="9525" b="9525"/>
+            <wp:docPr id="1487842801" name="Picture 1"/>
+            <wp:cNvGraphicFramePr>
+              <a:graphicFrameLocks xmlns:a="http://schemas.openxmlformats.org/drawingml/2006/main" noChangeAspect="1"/>
+            </wp:cNvGraphicFramePr>
+            <a:graphic xmlns:a="http://schemas.openxmlformats.org/drawingml/2006/main">
+              <a:graphicData uri="http://schemas.openxmlformats.org/drawingml/2006/picture">
+                <pic:pic xmlns:pic="http://schemas.openxmlformats.org/drawingml/2006/picture">
+                  <pic:nvPicPr>
+                    <pic:cNvPr id="1487842801" name=""/>
+                    <pic:cNvPicPr/>
+                  </pic:nvPicPr>
+                  <pic:blipFill>
+                    <a:blip r:embed="rId43"/>
+                    <a:stretch>
+                      <a:fillRect/>
+                    </a:stretch>
+                  </pic:blipFill>
+                  <pic:spPr>
+                    <a:xfrm>
+                      <a:off x="0" y="0"/>
+                      <a:ext cx="2791215" cy="1819529"/>
+                    </a:xfrm>
+                    <a:prstGeom prst="rect">
+                      <a:avLst/>
+                    </a:prstGeom>
+                  </pic:spPr>
+                </pic:pic>
+              </a:graphicData>
+            </a:graphic>
+          </wp:inline>
+        </w:drawing>
+      </w:r>
     </w:p>
     <w:sectPr>
       <w:pgSz w:w="12240" w:h="15840"/>
@@ -4878,6 +5078,95 @@
     </w:lvl>
   </w:abstractNum>
   <w:abstractNum w:abstractNumId="6" w15:restartNumberingAfterBreak="0">
+    <w:nsid w:val="46072F93"/>
+    <w:multiLevelType w:val="hybridMultilevel"/>
+    <w:tmpl w:val="DE7AAE6E"/>
+    <w:lvl w:ilvl="0" w:tplc="0409000F">
+      <w:start w:val="1"/>
+      <w:numFmt w:val="decimal"/>
+      <w:lvlText w:val="%1."/>
+      <w:lvlJc w:val="left"/>
+      <w:pPr>
+        <w:ind w:left="720" w:hanging="360"/>
+      </w:pPr>
+      <w:rPr>
+        <w:rFonts w:hint="default"/>
+      </w:rPr>
+    </w:lvl>
+    <w:lvl w:ilvl="1" w:tplc="04090019" w:tentative="1">
+      <w:start w:val="1"/>
+      <w:numFmt w:val="lowerLetter"/>
+      <w:lvlText w:val="%2."/>
+      <w:lvlJc w:val="left"/>
+      <w:pPr>
+        <w:ind w:left="1440" w:hanging="360"/>
+      </w:pPr>
+    </w:lvl>
+    <w:lvl w:ilvl="2" w:tplc="0409001B" w:tentative="1">
+      <w:start w:val="1"/>
+      <w:numFmt w:val="lowerRoman"/>
+      <w:lvlText w:val="%3."/>
+      <w:lvlJc w:val="right"/>
+      <w:pPr>
+        <w:ind w:left="2160" w:hanging="180"/>
+      </w:pPr>
+    </w:lvl>
+    <w:lvl w:ilvl="3" w:tplc="0409000F" w:tentative="1">
+      <w:start w:val="1"/>
+      <w:numFmt w:val="decimal"/>
+      <w:lvlText w:val="%4."/>
+      <w:lvlJc w:val="left"/>
+      <w:pPr>
+        <w:ind w:left="2880" w:hanging="360"/>
+      </w:pPr>
+    </w:lvl>
+    <w:lvl w:ilvl="4" w:tplc="04090019" w:tentative="1">
+      <w:start w:val="1"/>
+      <w:numFmt w:val="lowerLetter"/>
+      <w:lvlText w:val="%5."/>
+      <w:lvlJc w:val="left"/>
+      <w:pPr>
+        <w:ind w:left="3600" w:hanging="360"/>
+      </w:pPr>
+    </w:lvl>
+    <w:lvl w:ilvl="5" w:tplc="0409001B" w:tentative="1">
+      <w:start w:val="1"/>
+      <w:numFmt w:val="lowerRoman"/>
+      <w:lvlText w:val="%6."/>
+      <w:lvlJc w:val="right"/>
+      <w:pPr>
+        <w:ind w:left="4320" w:hanging="180"/>
+      </w:pPr>
+    </w:lvl>
+    <w:lvl w:ilvl="6" w:tplc="0409000F" w:tentative="1">
+      <w:start w:val="1"/>
+      <w:numFmt w:val="decimal"/>
+      <w:lvlText w:val="%7."/>
+      <w:lvlJc w:val="left"/>
+      <w:pPr>
+        <w:ind w:left="5040" w:hanging="360"/>
+      </w:pPr>
+    </w:lvl>
+    <w:lvl w:ilvl="7" w:tplc="04090019" w:tentative="1">
+      <w:start w:val="1"/>
+      <w:numFmt w:val="lowerLetter"/>
+      <w:lvlText w:val="%8."/>
+      <w:lvlJc w:val="left"/>
+      <w:pPr>
+        <w:ind w:left="5760" w:hanging="360"/>
+      </w:pPr>
+    </w:lvl>
+    <w:lvl w:ilvl="8" w:tplc="0409001B" w:tentative="1">
+      <w:start w:val="1"/>
+      <w:numFmt w:val="lowerRoman"/>
+      <w:lvlText w:val="%9."/>
+      <w:lvlJc w:val="right"/>
+      <w:pPr>
+        <w:ind w:left="6480" w:hanging="180"/>
+      </w:pPr>
+    </w:lvl>
+  </w:abstractNum>
+  <w:abstractNum w:abstractNumId="7" w15:restartNumberingAfterBreak="0">
     <w:nsid w:val="60B53FE2"/>
     <w:multiLevelType w:val="hybridMultilevel"/>
     <w:tmpl w:val="C4C8BC76"/>
@@ -4967,7 +5256,7 @@
     </w:lvl>
   </w:abstractNum>
   <w:num w:numId="1" w16cid:durableId="1953169493">
-    <w:abstractNumId w:val="6"/>
+    <w:abstractNumId w:val="7"/>
   </w:num>
   <w:num w:numId="2" w16cid:durableId="1615358488">
     <w:abstractNumId w:val="2"/>
@@ -4986,6 +5275,9 @@
   </w:num>
   <w:num w:numId="7" w16cid:durableId="1581058184">
     <w:abstractNumId w:val="0"/>
+  </w:num>
+  <w:num w:numId="8" w16cid:durableId="1023172470">
+    <w:abstractNumId w:val="6"/>
   </w:num>
 </w:numbering>
 </file>
@@ -5910,6 +6202,25 @@
       <w:spacing w:val="5"/>
     </w:rPr>
   </w:style>
+  <w:style w:type="table" w:styleId="TableGrid">
+    <w:name w:val="Table Grid"/>
+    <w:basedOn w:val="TableNormal"/>
+    <w:uiPriority w:val="39"/>
+    <w:rsid w:val="00E94DF3"/>
+    <w:pPr>
+      <w:spacing w:after="0" w:line="240" w:lineRule="auto"/>
+    </w:pPr>
+    <w:tblPr>
+      <w:tblBorders>
+        <w:top w:val="single" w:sz="4" w:space="0" w:color="auto"/>
+        <w:left w:val="single" w:sz="4" w:space="0" w:color="auto"/>
+        <w:bottom w:val="single" w:sz="4" w:space="0" w:color="auto"/>
+        <w:right w:val="single" w:sz="4" w:space="0" w:color="auto"/>
+        <w:insideH w:val="single" w:sz="4" w:space="0" w:color="auto"/>
+        <w:insideV w:val="single" w:sz="4" w:space="0" w:color="auto"/>
+      </w:tblBorders>
+    </w:tblPr>
+  </w:style>
 </w:styles>
 </file>
 

</xml_diff>